<commit_message>
Domeinmodel / use case begin
</commit_message>
<xml_diff>
--- a/Documenten/Use Cases.docx
+++ b/Documenten/Use Cases.docx
@@ -3,11 +3,278 @@
 <w:document xmlns:wpc="http://schemas.microsoft.com/office/word/2010/wordprocessingCanvas" xmlns:mc="http://schemas.openxmlformats.org/markup-compatibility/2006" xmlns:o="urn:schemas-microsoft-com:office:office" xmlns:r="http://schemas.openxmlformats.org/officeDocument/2006/relationships" xmlns:m="http://schemas.openxmlformats.org/officeDocument/2006/math" xmlns:v="urn:schemas-microsoft-com:vml" xmlns:wp14="http://schemas.microsoft.com/office/word/2010/wordprocessingDrawing" xmlns:wp="http://schemas.openxmlformats.org/drawingml/2006/wordprocessingDrawing" xmlns:w10="urn:schemas-microsoft-com:office:word" xmlns:w="http://schemas.openxmlformats.org/wordprocessingml/2006/main" xmlns:w14="http://schemas.microsoft.com/office/word/2010/wordml" xmlns:wpg="http://schemas.microsoft.com/office/word/2010/wordprocessingGroup" xmlns:wpi="http://schemas.microsoft.com/office/word/2010/wordprocessingInk" xmlns:wne="http://schemas.microsoft.com/office/word/2006/wordml" xmlns:wps="http://schemas.microsoft.com/office/word/2010/wordprocessingShape" mc:Ignorable="w14 wp14">
   <w:body>
     <w:p>
+      <w:pPr>
+        <w:pStyle w:val="Geenafstand"/>
+      </w:pPr>
       <w:r>
         <w:t>Use Cases</w:t>
       </w:r>
-      <w:bookmarkStart w:id="0" w:name="_GoBack"/>
-      <w:bookmarkEnd w:id="0"/>
+    </w:p>
+    <w:p>
+      <w:pPr>
+        <w:pStyle w:val="Geenafstand"/>
+      </w:pPr>
+    </w:p>
+    <w:p>
+      <w:pPr>
+        <w:pStyle w:val="Geenafstand"/>
+      </w:pPr>
+      <w:r>
+        <w:t>Template</w:t>
+      </w:r>
+    </w:p>
+    <w:p>
+      <w:pPr>
+        <w:pStyle w:val="Geenafstand"/>
+      </w:pPr>
+    </w:p>
+    <w:tbl>
+      <w:tblPr>
+        <w:tblStyle w:val="Tabelraster"/>
+        <w:tblW w:w="0" w:type="auto"/>
+        <w:tblLook w:val="04A0" w:firstRow="1" w:lastRow="0" w:firstColumn="1" w:lastColumn="0" w:noHBand="0" w:noVBand="1"/>
+      </w:tblPr>
+      <w:tblGrid>
+        <w:gridCol w:w="4606"/>
+        <w:gridCol w:w="4606"/>
+      </w:tblGrid>
+      <w:tr>
+        <w:tc>
+          <w:tcPr>
+            <w:tcW w:w="9212" w:type="dxa"/>
+            <w:gridSpan w:val="2"/>
+          </w:tcPr>
+          <w:p>
+            <w:pPr>
+              <w:pStyle w:val="Geenafstand"/>
+            </w:pPr>
+            <w:r>
+              <w:t>Primary Actor:</w:t>
+            </w:r>
+            <w:r>
+              <w:t xml:space="preserve"> </w:t>
+            </w:r>
+          </w:p>
+        </w:tc>
+      </w:tr>
+      <w:tr>
+        <w:tc>
+          <w:tcPr>
+            <w:tcW w:w="9212" w:type="dxa"/>
+            <w:gridSpan w:val="2"/>
+          </w:tcPr>
+          <w:p>
+            <w:pPr>
+              <w:pStyle w:val="Geenafstand"/>
+            </w:pPr>
+            <w:r>
+              <w:t xml:space="preserve">Stakeholders and interests: </w:t>
+            </w:r>
+          </w:p>
+        </w:tc>
+      </w:tr>
+      <w:tr>
+        <w:tc>
+          <w:tcPr>
+            <w:tcW w:w="9212" w:type="dxa"/>
+            <w:gridSpan w:val="2"/>
+          </w:tcPr>
+          <w:p>
+            <w:pPr>
+              <w:pStyle w:val="Geenafstand"/>
+            </w:pPr>
+            <w:r>
+              <w:t>Preconditions:</w:t>
+            </w:r>
+            <w:r>
+              <w:t xml:space="preserve"> </w:t>
+            </w:r>
+          </w:p>
+        </w:tc>
+      </w:tr>
+      <w:tr>
+        <w:tc>
+          <w:tcPr>
+            <w:tcW w:w="9212" w:type="dxa"/>
+            <w:gridSpan w:val="2"/>
+          </w:tcPr>
+          <w:p>
+            <w:pPr>
+              <w:pStyle w:val="Geenafstand"/>
+            </w:pPr>
+            <w:r>
+              <w:t>Postconditions (Succes guarantee):</w:t>
+            </w:r>
+            <w:r>
+              <w:t xml:space="preserve"> </w:t>
+            </w:r>
+          </w:p>
+        </w:tc>
+      </w:tr>
+      <w:tr>
+        <w:tc>
+          <w:tcPr>
+            <w:tcW w:w="9212" w:type="dxa"/>
+            <w:gridSpan w:val="2"/>
+          </w:tcPr>
+          <w:p>
+            <w:pPr>
+              <w:pStyle w:val="Geenafstand"/>
+            </w:pPr>
+            <w:r>
+              <w:t>Main Succes Scenario</w:t>
+            </w:r>
+          </w:p>
+        </w:tc>
+      </w:tr>
+      <w:tr>
+        <w:tc>
+          <w:tcPr>
+            <w:tcW w:w="4606" w:type="dxa"/>
+          </w:tcPr>
+          <w:p>
+            <w:pPr>
+              <w:pStyle w:val="Geenafstand"/>
+              <w:jc w:val="center"/>
+            </w:pPr>
+            <w:r>
+              <w:t>Actor action</w:t>
+            </w:r>
+          </w:p>
+        </w:tc>
+        <w:tc>
+          <w:tcPr>
+            <w:tcW w:w="4606" w:type="dxa"/>
+          </w:tcPr>
+          <w:p>
+            <w:pPr>
+              <w:pStyle w:val="Geenafstand"/>
+              <w:jc w:val="center"/>
+            </w:pPr>
+            <w:r>
+              <w:t>System responsibility</w:t>
+            </w:r>
+          </w:p>
+        </w:tc>
+      </w:tr>
+      <w:tr>
+        <w:tc>
+          <w:tcPr>
+            <w:tcW w:w="4606" w:type="dxa"/>
+          </w:tcPr>
+          <w:p>
+            <w:pPr>
+              <w:pStyle w:val="Geenafstand"/>
+            </w:pPr>
+            <w:r>
+              <w:t xml:space="preserve">1. </w:t>
+            </w:r>
+          </w:p>
+        </w:tc>
+        <w:tc>
+          <w:tcPr>
+            <w:tcW w:w="4606" w:type="dxa"/>
+          </w:tcPr>
+          <w:p>
+            <w:pPr>
+              <w:pStyle w:val="Geenafstand"/>
+            </w:pPr>
+          </w:p>
+        </w:tc>
+      </w:tr>
+      <w:tr>
+        <w:tc>
+          <w:tcPr>
+            <w:tcW w:w="4606" w:type="dxa"/>
+          </w:tcPr>
+          <w:p>
+            <w:pPr>
+              <w:pStyle w:val="Geenafstand"/>
+            </w:pPr>
+            <w:r>
+              <w:t>Extensions (Alternate flows):</w:t>
+            </w:r>
+          </w:p>
+        </w:tc>
+        <w:tc>
+          <w:tcPr>
+            <w:tcW w:w="4606" w:type="dxa"/>
+          </w:tcPr>
+          <w:p>
+            <w:pPr>
+              <w:pStyle w:val="Geenafstand"/>
+            </w:pPr>
+          </w:p>
+        </w:tc>
+      </w:tr>
+      <w:tr>
+        <w:tc>
+          <w:tcPr>
+            <w:tcW w:w="4606" w:type="dxa"/>
+          </w:tcPr>
+          <w:p>
+            <w:pPr>
+              <w:pStyle w:val="Geenafstand"/>
+              <w:jc w:val="center"/>
+            </w:pPr>
+            <w:r>
+              <w:t>Actor action</w:t>
+            </w:r>
+          </w:p>
+        </w:tc>
+        <w:tc>
+          <w:tcPr>
+            <w:tcW w:w="4606" w:type="dxa"/>
+          </w:tcPr>
+          <w:p>
+            <w:pPr>
+              <w:pStyle w:val="Geenafstand"/>
+              <w:jc w:val="center"/>
+            </w:pPr>
+            <w:r>
+              <w:t>System responsibility</w:t>
+            </w:r>
+          </w:p>
+        </w:tc>
+      </w:tr>
+      <w:tr>
+        <w:tc>
+          <w:tcPr>
+            <w:tcW w:w="4606" w:type="dxa"/>
+          </w:tcPr>
+          <w:p>
+            <w:pPr>
+              <w:pStyle w:val="Geenafstand"/>
+            </w:pPr>
+            <w:r>
+              <w:t>2</w:t>
+            </w:r>
+            <w:r>
+              <w:t>a</w:t>
+            </w:r>
+            <w:bookmarkStart w:id="0" w:name="_GoBack"/>
+            <w:bookmarkEnd w:id="0"/>
+            <w:r>
+              <w:t xml:space="preserve">. </w:t>
+            </w:r>
+          </w:p>
+        </w:tc>
+        <w:tc>
+          <w:tcPr>
+            <w:tcW w:w="4606" w:type="dxa"/>
+          </w:tcPr>
+          <w:p>
+            <w:pPr>
+              <w:pStyle w:val="Geenafstand"/>
+            </w:pPr>
+          </w:p>
+        </w:tc>
+      </w:tr>
+    </w:tbl>
+    <w:p>
+      <w:pPr>
+        <w:pStyle w:val="Geenafstand"/>
+      </w:pPr>
     </w:p>
     <w:sectPr>
       <w:pgSz w:w="11906" w:h="16838"/>
@@ -206,6 +473,41 @@
     <w:semiHidden/>
     <w:unhideWhenUsed/>
   </w:style>
+  <w:style w:type="paragraph" w:styleId="Geenafstand">
+    <w:name w:val="No Spacing"/>
+    <w:uiPriority w:val="1"/>
+    <w:qFormat/>
+    <w:rsid w:val="00835A7B"/>
+    <w:pPr>
+      <w:spacing w:after="0" w:line="240" w:lineRule="auto"/>
+    </w:pPr>
+  </w:style>
+  <w:style w:type="table" w:styleId="Tabelraster">
+    <w:name w:val="Table Grid"/>
+    <w:basedOn w:val="Standaardtabel"/>
+    <w:uiPriority w:val="59"/>
+    <w:rsid w:val="00BA28C8"/>
+    <w:pPr>
+      <w:spacing w:after="0" w:line="240" w:lineRule="auto"/>
+    </w:pPr>
+    <w:tblPr>
+      <w:tblInd w:w="0" w:type="dxa"/>
+      <w:tblBorders>
+        <w:top w:val="single" w:sz="4" w:space="0" w:color="auto"/>
+        <w:left w:val="single" w:sz="4" w:space="0" w:color="auto"/>
+        <w:bottom w:val="single" w:sz="4" w:space="0" w:color="auto"/>
+        <w:right w:val="single" w:sz="4" w:space="0" w:color="auto"/>
+        <w:insideH w:val="single" w:sz="4" w:space="0" w:color="auto"/>
+        <w:insideV w:val="single" w:sz="4" w:space="0" w:color="auto"/>
+      </w:tblBorders>
+      <w:tblCellMar>
+        <w:top w:w="0" w:type="dxa"/>
+        <w:left w:w="108" w:type="dxa"/>
+        <w:bottom w:w="0" w:type="dxa"/>
+        <w:right w:w="108" w:type="dxa"/>
+      </w:tblCellMar>
+    </w:tblPr>
+  </w:style>
 </w:styles>
 </file>
 
@@ -395,6 +697,41 @@
     <w:uiPriority w:val="99"/>
     <w:semiHidden/>
     <w:unhideWhenUsed/>
+  </w:style>
+  <w:style w:type="paragraph" w:styleId="Geenafstand">
+    <w:name w:val="No Spacing"/>
+    <w:uiPriority w:val="1"/>
+    <w:qFormat/>
+    <w:rsid w:val="00835A7B"/>
+    <w:pPr>
+      <w:spacing w:after="0" w:line="240" w:lineRule="auto"/>
+    </w:pPr>
+  </w:style>
+  <w:style w:type="table" w:styleId="Tabelraster">
+    <w:name w:val="Table Grid"/>
+    <w:basedOn w:val="Standaardtabel"/>
+    <w:uiPriority w:val="59"/>
+    <w:rsid w:val="00BA28C8"/>
+    <w:pPr>
+      <w:spacing w:after="0" w:line="240" w:lineRule="auto"/>
+    </w:pPr>
+    <w:tblPr>
+      <w:tblInd w:w="0" w:type="dxa"/>
+      <w:tblBorders>
+        <w:top w:val="single" w:sz="4" w:space="0" w:color="auto"/>
+        <w:left w:val="single" w:sz="4" w:space="0" w:color="auto"/>
+        <w:bottom w:val="single" w:sz="4" w:space="0" w:color="auto"/>
+        <w:right w:val="single" w:sz="4" w:space="0" w:color="auto"/>
+        <w:insideH w:val="single" w:sz="4" w:space="0" w:color="auto"/>
+        <w:insideV w:val="single" w:sz="4" w:space="0" w:color="auto"/>
+      </w:tblBorders>
+      <w:tblCellMar>
+        <w:top w:w="0" w:type="dxa"/>
+        <w:left w:w="108" w:type="dxa"/>
+        <w:bottom w:w="0" w:type="dxa"/>
+        <w:right w:w="108" w:type="dxa"/>
+      </w:tblCellMar>
+    </w:tblPr>
   </w:style>
 </w:styles>
 </file>

</xml_diff>

<commit_message>
2 use cases geschreven
</commit_message>
<xml_diff>
--- a/Documenten/Use Cases.docx
+++ b/Documenten/Use Cases.docx
@@ -439,8 +439,27 @@
     </w:p>
     <w:p>
       <w:pPr>
+        <w:rPr>
+          <w:rFonts w:asciiTheme="majorHAnsi" w:eastAsiaTheme="majorEastAsia" w:hAnsiTheme="majorHAnsi" w:cstheme="majorBidi"/>
+          <w:b/>
+          <w:bCs/>
+          <w:color w:val="4F81BD" w:themeColor="accent1"/>
+          <w:sz w:val="26"/>
+          <w:szCs w:val="26"/>
+        </w:rPr>
+      </w:pPr>
+      <w:r>
+        <w:br w:type="page"/>
+      </w:r>
+    </w:p>
+    <w:p>
+      <w:pPr>
         <w:pStyle w:val="Kop2"/>
       </w:pPr>
+      <w:r>
+        <w:lastRenderedPageBreak/>
+        <w:t xml:space="preserve">1) </w:t>
+      </w:r>
       <w:r>
         <w:t>Speler koopt een huis</w:t>
       </w:r>
@@ -476,8 +495,6 @@
             <w:r>
               <w:t>Speler</w:t>
             </w:r>
-            <w:bookmarkStart w:id="0" w:name="_GoBack"/>
-            <w:bookmarkEnd w:id="0"/>
           </w:p>
         </w:tc>
       </w:tr>
@@ -510,6 +527,9 @@
             <w:r>
               <w:t xml:space="preserve">: </w:t>
             </w:r>
+            <w:r>
+              <w:t>Speler</w:t>
+            </w:r>
           </w:p>
         </w:tc>
       </w:tr>
@@ -532,6 +552,30 @@
               <w:t xml:space="preserve">: </w:t>
             </w:r>
           </w:p>
+          <w:p>
+            <w:pPr>
+              <w:pStyle w:val="Geenafstand"/>
+              <w:numPr>
+                <w:ilvl w:val="0"/>
+                <w:numId w:val="2"/>
+              </w:numPr>
+            </w:pPr>
+            <w:r>
+              <w:t>Moment: Nadat de speler of een andere speler zijn beurt heeft afgemaakt.</w:t>
+            </w:r>
+          </w:p>
+          <w:p>
+            <w:pPr>
+              <w:pStyle w:val="Geenafstand"/>
+              <w:numPr>
+                <w:ilvl w:val="0"/>
+                <w:numId w:val="2"/>
+              </w:numPr>
+            </w:pPr>
+            <w:r>
+              <w:t>Speler heeft van een stad alle straten</w:t>
+            </w:r>
+          </w:p>
         </w:tc>
       </w:tr>
       <w:tr>
@@ -560,6 +604,9 @@
             <w:r>
               <w:t xml:space="preserve">): </w:t>
             </w:r>
+            <w:r>
+              <w:t>Speler heeft 1 of meerdere huizen gekocht voor zijn straten</w:t>
+            </w:r>
           </w:p>
         </w:tc>
       </w:tr>
@@ -631,16 +678,116 @@
             <w:r>
               <w:t xml:space="preserve">1. </w:t>
             </w:r>
-          </w:p>
-        </w:tc>
-        <w:tc>
-          <w:tcPr>
-            <w:tcW w:w="4606" w:type="dxa"/>
-          </w:tcPr>
-          <w:p>
-            <w:pPr>
-              <w:pStyle w:val="Geenafstand"/>
-            </w:pPr>
+            <w:r>
+              <w:t>Speler geeft aan huizen te willen kopen</w:t>
+            </w:r>
+            <w:r>
+              <w:t>, beurt voor de volgende speler wacht</w:t>
+            </w:r>
+          </w:p>
+          <w:p>
+            <w:pPr>
+              <w:pStyle w:val="Geenafstand"/>
+            </w:pPr>
+            <w:r>
+              <w:t>2. Speler geeft aan hoeveel huizen deze wil bouwen</w:t>
+            </w:r>
+            <w:r>
+              <w:t xml:space="preserve"> en waarop.</w:t>
+            </w:r>
+          </w:p>
+          <w:p>
+            <w:pPr>
+              <w:pStyle w:val="Geenafstand"/>
+            </w:pPr>
+            <w:r>
+              <w:t xml:space="preserve">3. Speler </w:t>
+            </w:r>
+            <w:r>
+              <w:t>geeft de bank het benodigde geld hiervoor</w:t>
+            </w:r>
+          </w:p>
+          <w:p>
+            <w:pPr>
+              <w:pStyle w:val="Geenafstand"/>
+            </w:pPr>
+          </w:p>
+          <w:p>
+            <w:pPr>
+              <w:pStyle w:val="Geenafstand"/>
+            </w:pPr>
+            <w:r>
+              <w:t>5</w:t>
+            </w:r>
+            <w:r>
+              <w:t xml:space="preserve">. Speler verspreid huizen over </w:t>
+            </w:r>
+            <w:r>
+              <w:t>de straten</w:t>
+            </w:r>
+          </w:p>
+          <w:p>
+            <w:pPr>
+              <w:pStyle w:val="Geenafstand"/>
+            </w:pPr>
+            <w:r>
+              <w:t xml:space="preserve">6. Spel gaat verder. Einde </w:t>
+            </w:r>
+            <w:proofErr w:type="spellStart"/>
+            <w:r>
+              <w:t>use</w:t>
+            </w:r>
+            <w:proofErr w:type="spellEnd"/>
+            <w:r>
+              <w:t xml:space="preserve"> case</w:t>
+            </w:r>
+          </w:p>
+        </w:tc>
+        <w:tc>
+          <w:tcPr>
+            <w:tcW w:w="4606" w:type="dxa"/>
+          </w:tcPr>
+          <w:p>
+            <w:pPr>
+              <w:pStyle w:val="Geenafstand"/>
+            </w:pPr>
+          </w:p>
+          <w:p>
+            <w:pPr>
+              <w:pStyle w:val="Geenafstand"/>
+            </w:pPr>
+          </w:p>
+          <w:p>
+            <w:pPr>
+              <w:pStyle w:val="Geenafstand"/>
+            </w:pPr>
+          </w:p>
+          <w:p>
+            <w:pPr>
+              <w:pStyle w:val="Geenafstand"/>
+            </w:pPr>
+          </w:p>
+          <w:p>
+            <w:pPr>
+              <w:pStyle w:val="Geenafstand"/>
+            </w:pPr>
+            <w:r>
+              <w:t>4</w:t>
+            </w:r>
+            <w:r>
+              <w:t>. Bank geeft het aantal huizen dat gevraagd is</w:t>
+            </w:r>
+            <w:r>
+              <w:t>,</w:t>
+            </w:r>
+          </w:p>
+          <w:p>
+            <w:pPr>
+              <w:pStyle w:val="Geenafstand"/>
+            </w:pPr>
+            <w:r>
+              <w:t>als er 4 huizen staan op de straat, word een hotel gegeven.</w:t>
+            </w:r>
           </w:p>
         </w:tc>
       </w:tr>
@@ -735,18 +882,74 @@
               <w:pStyle w:val="Geenafstand"/>
             </w:pPr>
             <w:r>
-              <w:t xml:space="preserve">2a. </w:t>
-            </w:r>
-          </w:p>
-        </w:tc>
-        <w:tc>
-          <w:tcPr>
-            <w:tcW w:w="4606" w:type="dxa"/>
-          </w:tcPr>
-          <w:p>
-            <w:pPr>
-              <w:pStyle w:val="Geenafstand"/>
-            </w:pPr>
+              <w:t>3a. Speler heeft niet genoeg geld</w:t>
+            </w:r>
+          </w:p>
+          <w:p>
+            <w:pPr>
+              <w:pStyle w:val="Geenafstand"/>
+            </w:pPr>
+            <w:r>
+              <w:t>4a. Speler gaat terug naar stap 2</w:t>
+            </w:r>
+          </w:p>
+          <w:p>
+            <w:pPr>
+              <w:pStyle w:val="Geenafstand"/>
+            </w:pPr>
+          </w:p>
+          <w:p>
+            <w:pPr>
+              <w:pStyle w:val="Geenafstand"/>
+            </w:pPr>
+            <w:r>
+              <w:t xml:space="preserve">4b. </w:t>
+            </w:r>
+            <w:r>
+              <w:t>Speler geeft aan het bouwen van huizen te annuleren</w:t>
+            </w:r>
+          </w:p>
+        </w:tc>
+        <w:tc>
+          <w:tcPr>
+            <w:tcW w:w="4606" w:type="dxa"/>
+          </w:tcPr>
+          <w:p>
+            <w:pPr>
+              <w:pStyle w:val="Geenafstand"/>
+            </w:pPr>
+          </w:p>
+          <w:p>
+            <w:pPr>
+              <w:pStyle w:val="Geenafstand"/>
+            </w:pPr>
+          </w:p>
+          <w:p>
+            <w:pPr>
+              <w:pStyle w:val="Geenafstand"/>
+            </w:pPr>
+          </w:p>
+          <w:p>
+            <w:pPr>
+              <w:pStyle w:val="Geenafstand"/>
+            </w:pPr>
+            <w:r>
+              <w:t>5b.</w:t>
+            </w:r>
+            <w:r>
+              <w:t>Spel gaat verder.</w:t>
+            </w:r>
+            <w:r>
+              <w:t xml:space="preserve"> Einde </w:t>
+            </w:r>
+            <w:proofErr w:type="spellStart"/>
+            <w:r>
+              <w:t>use</w:t>
+            </w:r>
+            <w:proofErr w:type="spellEnd"/>
+            <w:r>
+              <w:t xml:space="preserve"> case</w:t>
+            </w:r>
           </w:p>
         </w:tc>
       </w:tr>
@@ -755,6 +958,523 @@
       <w:pPr>
         <w:pStyle w:val="Geenafstand"/>
         <w:ind w:left="720"/>
+      </w:pPr>
+    </w:p>
+    <w:p>
+      <w:r>
+        <w:br w:type="page"/>
+      </w:r>
+    </w:p>
+    <w:p>
+      <w:pPr>
+        <w:pStyle w:val="Kop2"/>
+      </w:pPr>
+      <w:bookmarkStart w:id="0" w:name="_GoBack"/>
+      <w:r>
+        <w:lastRenderedPageBreak/>
+        <w:t>2) Speler komt op het vak “Ga naar de gevangenis”</w:t>
+      </w:r>
+    </w:p>
+    <w:tbl>
+      <w:tblPr>
+        <w:tblStyle w:val="Tabelraster"/>
+        <w:tblW w:w="0" w:type="auto"/>
+        <w:tblLook w:val="04A0" w:firstRow="1" w:lastRow="0" w:firstColumn="1" w:lastColumn="0" w:noHBand="0" w:noVBand="1"/>
+      </w:tblPr>
+      <w:tblGrid>
+        <w:gridCol w:w="4606"/>
+        <w:gridCol w:w="4606"/>
+      </w:tblGrid>
+      <w:tr>
+        <w:tc>
+          <w:tcPr>
+            <w:tcW w:w="9212" w:type="dxa"/>
+            <w:gridSpan w:val="2"/>
+          </w:tcPr>
+          <w:bookmarkEnd w:id="0"/>
+          <w:p>
+            <w:pPr>
+              <w:pStyle w:val="Geenafstand"/>
+            </w:pPr>
+            <w:proofErr w:type="spellStart"/>
+            <w:r>
+              <w:t>Primary</w:t>
+            </w:r>
+            <w:proofErr w:type="spellEnd"/>
+            <w:r>
+              <w:t xml:space="preserve"> Actor: </w:t>
+            </w:r>
+            <w:r>
+              <w:t>Speler</w:t>
+            </w:r>
+          </w:p>
+        </w:tc>
+      </w:tr>
+      <w:tr>
+        <w:tc>
+          <w:tcPr>
+            <w:tcW w:w="9212" w:type="dxa"/>
+            <w:gridSpan w:val="2"/>
+          </w:tcPr>
+          <w:p>
+            <w:pPr>
+              <w:pStyle w:val="Geenafstand"/>
+            </w:pPr>
+            <w:r>
+              <w:t xml:space="preserve">Stakeholders </w:t>
+            </w:r>
+            <w:proofErr w:type="spellStart"/>
+            <w:r>
+              <w:t>and</w:t>
+            </w:r>
+            <w:proofErr w:type="spellEnd"/>
+            <w:r>
+              <w:t xml:space="preserve"> </w:t>
+            </w:r>
+            <w:proofErr w:type="spellStart"/>
+            <w:r>
+              <w:t>interests</w:t>
+            </w:r>
+            <w:proofErr w:type="spellEnd"/>
+            <w:r>
+              <w:t xml:space="preserve">: </w:t>
+            </w:r>
+            <w:r>
+              <w:t>Speler</w:t>
+            </w:r>
+          </w:p>
+        </w:tc>
+      </w:tr>
+      <w:tr>
+        <w:tc>
+          <w:tcPr>
+            <w:tcW w:w="9212" w:type="dxa"/>
+            <w:gridSpan w:val="2"/>
+          </w:tcPr>
+          <w:p>
+            <w:pPr>
+              <w:pStyle w:val="Geenafstand"/>
+            </w:pPr>
+            <w:proofErr w:type="spellStart"/>
+            <w:r>
+              <w:t>Preconditions</w:t>
+            </w:r>
+            <w:proofErr w:type="spellEnd"/>
+            <w:r>
+              <w:t xml:space="preserve">: </w:t>
+            </w:r>
+            <w:r>
+              <w:t xml:space="preserve">Speler is aan de beurt en heeft gegooid. Na het verzetten van de pion staat deze op </w:t>
+            </w:r>
+            <w:r>
+              <w:t xml:space="preserve">het </w:t>
+            </w:r>
+            <w:r>
+              <w:t>“Ga naar de gevangenis”</w:t>
+            </w:r>
+            <w:r>
+              <w:t xml:space="preserve"> vak</w:t>
+            </w:r>
+          </w:p>
+        </w:tc>
+      </w:tr>
+      <w:tr>
+        <w:tc>
+          <w:tcPr>
+            <w:tcW w:w="9212" w:type="dxa"/>
+            <w:gridSpan w:val="2"/>
+          </w:tcPr>
+          <w:p>
+            <w:pPr>
+              <w:pStyle w:val="Geenafstand"/>
+            </w:pPr>
+            <w:proofErr w:type="spellStart"/>
+            <w:r>
+              <w:t>Postconditions</w:t>
+            </w:r>
+            <w:proofErr w:type="spellEnd"/>
+            <w:r>
+              <w:t xml:space="preserve"> (Succes </w:t>
+            </w:r>
+            <w:proofErr w:type="spellStart"/>
+            <w:r>
+              <w:t>guarantee</w:t>
+            </w:r>
+            <w:proofErr w:type="spellEnd"/>
+            <w:r>
+              <w:t xml:space="preserve">): </w:t>
+            </w:r>
+            <w:r>
+              <w:t xml:space="preserve">Speler </w:t>
+            </w:r>
+            <w:r>
+              <w:t>is uit de gevangenis</w:t>
+            </w:r>
+          </w:p>
+        </w:tc>
+      </w:tr>
+      <w:tr>
+        <w:tc>
+          <w:tcPr>
+            <w:tcW w:w="9212" w:type="dxa"/>
+            <w:gridSpan w:val="2"/>
+          </w:tcPr>
+          <w:p>
+            <w:pPr>
+              <w:pStyle w:val="Geenafstand"/>
+            </w:pPr>
+            <w:proofErr w:type="spellStart"/>
+            <w:r>
+              <w:t>Main</w:t>
+            </w:r>
+            <w:proofErr w:type="spellEnd"/>
+            <w:r>
+              <w:t xml:space="preserve"> Succes Scenario</w:t>
+            </w:r>
+          </w:p>
+        </w:tc>
+      </w:tr>
+      <w:tr>
+        <w:tc>
+          <w:tcPr>
+            <w:tcW w:w="4606" w:type="dxa"/>
+          </w:tcPr>
+          <w:p>
+            <w:pPr>
+              <w:pStyle w:val="Geenafstand"/>
+              <w:jc w:val="center"/>
+            </w:pPr>
+            <w:r>
+              <w:t>Actor action</w:t>
+            </w:r>
+          </w:p>
+        </w:tc>
+        <w:tc>
+          <w:tcPr>
+            <w:tcW w:w="4606" w:type="dxa"/>
+          </w:tcPr>
+          <w:p>
+            <w:pPr>
+              <w:pStyle w:val="Geenafstand"/>
+              <w:jc w:val="center"/>
+            </w:pPr>
+            <w:r>
+              <w:t xml:space="preserve">System </w:t>
+            </w:r>
+            <w:proofErr w:type="spellStart"/>
+            <w:r>
+              <w:t>responsibility</w:t>
+            </w:r>
+            <w:proofErr w:type="spellEnd"/>
+          </w:p>
+        </w:tc>
+      </w:tr>
+      <w:tr>
+        <w:tc>
+          <w:tcPr>
+            <w:tcW w:w="4606" w:type="dxa"/>
+          </w:tcPr>
+          <w:p>
+            <w:pPr>
+              <w:pStyle w:val="Geenafstand"/>
+            </w:pPr>
+            <w:r>
+              <w:t xml:space="preserve">1. </w:t>
+            </w:r>
+            <w:r>
+              <w:t>Speler gaat direct naar de gevangenis</w:t>
+            </w:r>
+          </w:p>
+          <w:p>
+            <w:pPr>
+              <w:pStyle w:val="Geenafstand"/>
+            </w:pPr>
+            <w:r>
+              <w:t xml:space="preserve">2. Speler betaald </w:t>
+            </w:r>
+            <w:r>
+              <w:t>50 eenheden</w:t>
+            </w:r>
+            <w:r>
+              <w:t xml:space="preserve"> aan de bank</w:t>
+            </w:r>
+          </w:p>
+          <w:p>
+            <w:pPr>
+              <w:pStyle w:val="Geenafstand"/>
+            </w:pPr>
+            <w:r>
+              <w:t>4. Speler mag naar “Slechts op bezoek” en mag de volgende beurt verder</w:t>
+            </w:r>
+          </w:p>
+        </w:tc>
+        <w:tc>
+          <w:tcPr>
+            <w:tcW w:w="4606" w:type="dxa"/>
+          </w:tcPr>
+          <w:p>
+            <w:pPr>
+              <w:pStyle w:val="Geenafstand"/>
+            </w:pPr>
+          </w:p>
+          <w:p>
+            <w:pPr>
+              <w:pStyle w:val="Geenafstand"/>
+            </w:pPr>
+            <w:r>
+              <w:t>3. Bank incasseert geld</w:t>
+            </w:r>
+          </w:p>
+        </w:tc>
+      </w:tr>
+      <w:tr>
+        <w:tc>
+          <w:tcPr>
+            <w:tcW w:w="4606" w:type="dxa"/>
+          </w:tcPr>
+          <w:p>
+            <w:pPr>
+              <w:pStyle w:val="Geenafstand"/>
+            </w:pPr>
+            <w:proofErr w:type="spellStart"/>
+            <w:r>
+              <w:t>Extensions</w:t>
+            </w:r>
+            <w:proofErr w:type="spellEnd"/>
+            <w:r>
+              <w:t xml:space="preserve"> (</w:t>
+            </w:r>
+            <w:proofErr w:type="spellStart"/>
+            <w:r>
+              <w:t>Alternate</w:t>
+            </w:r>
+            <w:proofErr w:type="spellEnd"/>
+            <w:r>
+              <w:t xml:space="preserve"> </w:t>
+            </w:r>
+            <w:proofErr w:type="spellStart"/>
+            <w:r>
+              <w:t>flows</w:t>
+            </w:r>
+            <w:proofErr w:type="spellEnd"/>
+            <w:r>
+              <w:t>):</w:t>
+            </w:r>
+          </w:p>
+        </w:tc>
+        <w:tc>
+          <w:tcPr>
+            <w:tcW w:w="4606" w:type="dxa"/>
+          </w:tcPr>
+          <w:p>
+            <w:pPr>
+              <w:pStyle w:val="Geenafstand"/>
+            </w:pPr>
+          </w:p>
+        </w:tc>
+      </w:tr>
+      <w:tr>
+        <w:tc>
+          <w:tcPr>
+            <w:tcW w:w="4606" w:type="dxa"/>
+          </w:tcPr>
+          <w:p>
+            <w:pPr>
+              <w:pStyle w:val="Geenafstand"/>
+              <w:jc w:val="center"/>
+            </w:pPr>
+            <w:r>
+              <w:t>Actor action</w:t>
+            </w:r>
+          </w:p>
+        </w:tc>
+        <w:tc>
+          <w:tcPr>
+            <w:tcW w:w="4606" w:type="dxa"/>
+          </w:tcPr>
+          <w:p>
+            <w:pPr>
+              <w:pStyle w:val="Geenafstand"/>
+              <w:jc w:val="center"/>
+            </w:pPr>
+            <w:r>
+              <w:t xml:space="preserve">System </w:t>
+            </w:r>
+            <w:proofErr w:type="spellStart"/>
+            <w:r>
+              <w:t>responsibility</w:t>
+            </w:r>
+            <w:proofErr w:type="spellEnd"/>
+          </w:p>
+        </w:tc>
+      </w:tr>
+      <w:tr>
+        <w:tc>
+          <w:tcPr>
+            <w:tcW w:w="4606" w:type="dxa"/>
+          </w:tcPr>
+          <w:p>
+            <w:pPr>
+              <w:pStyle w:val="Geenafstand"/>
+            </w:pPr>
+            <w:r>
+              <w:t xml:space="preserve">2a. </w:t>
+            </w:r>
+            <w:r>
+              <w:t>Speler betaald met een “Verlaat de gevangenis zonder te betalen” kaart</w:t>
+            </w:r>
+          </w:p>
+          <w:p>
+            <w:pPr>
+              <w:pStyle w:val="Geenafstand"/>
+            </w:pPr>
+          </w:p>
+          <w:p>
+            <w:pPr>
+              <w:pStyle w:val="Geenafstand"/>
+            </w:pPr>
+            <w:r>
+              <w:t>4a. Verder bij stap 4</w:t>
+            </w:r>
+          </w:p>
+          <w:p>
+            <w:pPr>
+              <w:pStyle w:val="Geenafstand"/>
+            </w:pPr>
+          </w:p>
+          <w:p>
+            <w:pPr>
+              <w:pStyle w:val="Geenafstand"/>
+            </w:pPr>
+            <w:r>
+              <w:t>2b.</w:t>
+            </w:r>
+            <w:r>
+              <w:t xml:space="preserve"> Speler blijft in de gevangenis, zijn beurt is ten einde</w:t>
+            </w:r>
+          </w:p>
+          <w:p>
+            <w:pPr>
+              <w:pStyle w:val="Geenafstand"/>
+            </w:pPr>
+            <w:r>
+              <w:t>3b. De volgende beurt gooit de speler de dobbelstenen</w:t>
+            </w:r>
+            <w:r>
+              <w:t>, de speler gooit dubbel</w:t>
+            </w:r>
+          </w:p>
+          <w:p>
+            <w:pPr>
+              <w:pStyle w:val="Geenafstand"/>
+            </w:pPr>
+            <w:r>
+              <w:t>4b. Verder bij stap 4</w:t>
+            </w:r>
+          </w:p>
+          <w:p>
+            <w:pPr>
+              <w:pStyle w:val="Geenafstand"/>
+            </w:pPr>
+          </w:p>
+          <w:p>
+            <w:pPr>
+              <w:pStyle w:val="Geenafstand"/>
+            </w:pPr>
+            <w:r>
+              <w:t>3b1. De volgende beurt gooit de speler de dobbelstenen, de speler gooit geen dubbel</w:t>
+            </w:r>
+          </w:p>
+          <w:p>
+            <w:pPr>
+              <w:pStyle w:val="Geenafstand"/>
+            </w:pPr>
+            <w:r>
+              <w:t>4b1</w:t>
+            </w:r>
+            <w:r>
+              <w:t>. De speler blijft een beurt in de gevangenis zitten</w:t>
+            </w:r>
+          </w:p>
+          <w:p>
+            <w:pPr>
+              <w:pStyle w:val="Geenafstand"/>
+            </w:pPr>
+          </w:p>
+          <w:p>
+            <w:pPr>
+              <w:pStyle w:val="Geenafstand"/>
+            </w:pPr>
+            <w:r>
+              <w:t>3</w:t>
+            </w:r>
+            <w:r>
+              <w:t xml:space="preserve">b2. De speler heeft al 3 beurten in de gevangenis gezeten en heeft weer geen dubbel gegooid. </w:t>
+            </w:r>
+          </w:p>
+          <w:p>
+            <w:pPr>
+              <w:pStyle w:val="Geenafstand"/>
+            </w:pPr>
+            <w:r>
+              <w:t>4b2. Ga verder bij stap 2.</w:t>
+            </w:r>
+          </w:p>
+          <w:p>
+            <w:pPr>
+              <w:pStyle w:val="Geenafstand"/>
+            </w:pPr>
+          </w:p>
+        </w:tc>
+        <w:tc>
+          <w:tcPr>
+            <w:tcW w:w="4606" w:type="dxa"/>
+          </w:tcPr>
+          <w:p>
+            <w:pPr>
+              <w:pStyle w:val="Geenafstand"/>
+            </w:pPr>
+            <w:r>
+              <w:t xml:space="preserve">3a. </w:t>
+            </w:r>
+            <w:r>
+              <w:t>“Verlaat de gevangenis zonder te betalen” kaart</w:t>
+            </w:r>
+            <w:r>
+              <w:t xml:space="preserve"> gaat onderop de stapel algemeen fonds op kans kaarten</w:t>
+            </w:r>
+          </w:p>
+          <w:p>
+            <w:pPr>
+              <w:pStyle w:val="Geenafstand"/>
+            </w:pPr>
+          </w:p>
+          <w:p>
+            <w:pPr>
+              <w:pStyle w:val="Geenafstand"/>
+            </w:pPr>
+          </w:p>
+          <w:p>
+            <w:pPr>
+              <w:pStyle w:val="Geenafstand"/>
+            </w:pPr>
+          </w:p>
+          <w:p>
+            <w:pPr>
+              <w:pStyle w:val="Geenafstand"/>
+            </w:pPr>
+          </w:p>
+          <w:p>
+            <w:pPr>
+              <w:pStyle w:val="Geenafstand"/>
+            </w:pPr>
+          </w:p>
+        </w:tc>
+      </w:tr>
+    </w:tbl>
+    <w:p>
+      <w:pPr>
+        <w:pStyle w:val="Geenafstand"/>
       </w:pPr>
     </w:p>
     <w:sectPr>
@@ -855,8 +1575,97 @@
       </w:pPr>
     </w:lvl>
   </w:abstractNum>
+  <w:abstractNum w:abstractNumId="1">
+    <w:nsid w:val="722373B1"/>
+    <w:multiLevelType w:val="hybridMultilevel"/>
+    <w:tmpl w:val="4A1448F0"/>
+    <w:lvl w:ilvl="0" w:tplc="0413000F">
+      <w:start w:val="1"/>
+      <w:numFmt w:val="decimal"/>
+      <w:lvlText w:val="%1."/>
+      <w:lvlJc w:val="left"/>
+      <w:pPr>
+        <w:ind w:left="720" w:hanging="360"/>
+      </w:pPr>
+    </w:lvl>
+    <w:lvl w:ilvl="1" w:tplc="04130019" w:tentative="1">
+      <w:start w:val="1"/>
+      <w:numFmt w:val="lowerLetter"/>
+      <w:lvlText w:val="%2."/>
+      <w:lvlJc w:val="left"/>
+      <w:pPr>
+        <w:ind w:left="1440" w:hanging="360"/>
+      </w:pPr>
+    </w:lvl>
+    <w:lvl w:ilvl="2" w:tplc="0413001B" w:tentative="1">
+      <w:start w:val="1"/>
+      <w:numFmt w:val="lowerRoman"/>
+      <w:lvlText w:val="%3."/>
+      <w:lvlJc w:val="right"/>
+      <w:pPr>
+        <w:ind w:left="2160" w:hanging="180"/>
+      </w:pPr>
+    </w:lvl>
+    <w:lvl w:ilvl="3" w:tplc="0413000F" w:tentative="1">
+      <w:start w:val="1"/>
+      <w:numFmt w:val="decimal"/>
+      <w:lvlText w:val="%4."/>
+      <w:lvlJc w:val="left"/>
+      <w:pPr>
+        <w:ind w:left="2880" w:hanging="360"/>
+      </w:pPr>
+    </w:lvl>
+    <w:lvl w:ilvl="4" w:tplc="04130019" w:tentative="1">
+      <w:start w:val="1"/>
+      <w:numFmt w:val="lowerLetter"/>
+      <w:lvlText w:val="%5."/>
+      <w:lvlJc w:val="left"/>
+      <w:pPr>
+        <w:ind w:left="3600" w:hanging="360"/>
+      </w:pPr>
+    </w:lvl>
+    <w:lvl w:ilvl="5" w:tplc="0413001B" w:tentative="1">
+      <w:start w:val="1"/>
+      <w:numFmt w:val="lowerRoman"/>
+      <w:lvlText w:val="%6."/>
+      <w:lvlJc w:val="right"/>
+      <w:pPr>
+        <w:ind w:left="4320" w:hanging="180"/>
+      </w:pPr>
+    </w:lvl>
+    <w:lvl w:ilvl="6" w:tplc="0413000F" w:tentative="1">
+      <w:start w:val="1"/>
+      <w:numFmt w:val="decimal"/>
+      <w:lvlText w:val="%7."/>
+      <w:lvlJc w:val="left"/>
+      <w:pPr>
+        <w:ind w:left="5040" w:hanging="360"/>
+      </w:pPr>
+    </w:lvl>
+    <w:lvl w:ilvl="7" w:tplc="04130019" w:tentative="1">
+      <w:start w:val="1"/>
+      <w:numFmt w:val="lowerLetter"/>
+      <w:lvlText w:val="%8."/>
+      <w:lvlJc w:val="left"/>
+      <w:pPr>
+        <w:ind w:left="5760" w:hanging="360"/>
+      </w:pPr>
+    </w:lvl>
+    <w:lvl w:ilvl="8" w:tplc="0413001B" w:tentative="1">
+      <w:start w:val="1"/>
+      <w:numFmt w:val="lowerRoman"/>
+      <w:lvlText w:val="%9."/>
+      <w:lvlJc w:val="right"/>
+      <w:pPr>
+        <w:ind w:left="6480" w:hanging="180"/>
+      </w:pPr>
+    </w:lvl>
+  </w:abstractNum>
   <w:num w:numId="1">
     <w:abstractNumId w:val="0"/>
+  </w:num>
+  <w:num w:numId="2">
+    <w:abstractNumId w:val="1"/>
   </w:num>
 </w:numbering>
 </file>
@@ -1748,4 +2557,16 @@
   <a:objectDefaults/>
   <a:extraClrSchemeLst/>
 </a:theme>
+</file>
+
+<file path=customXml/item1.xml><?xml version="1.0" encoding="utf-8"?>
+<b:Sources xmlns:b="http://schemas.openxmlformats.org/officeDocument/2006/bibliography" xmlns="http://schemas.openxmlformats.org/officeDocument/2006/bibliography" SelectedStyle="\APA.XSL" StyleName="APA"/>
+</file>
+
+<file path=customXml/itemProps1.xml><?xml version="1.0" encoding="utf-8"?>
+<ds:datastoreItem xmlns:ds="http://schemas.openxmlformats.org/officeDocument/2006/customXml" ds:itemID="{C96C52CE-5BFA-4D74-B98E-75581E06A852}">
+  <ds:schemaRefs>
+    <ds:schemaRef ds:uri="http://schemas.openxmlformats.org/officeDocument/2006/bibliography"/>
+  </ds:schemaRefs>
+</ds:datastoreItem>
 </file>
</xml_diff>

<commit_message>
4e use case klaar
</commit_message>
<xml_diff>
--- a/Documenten/Use Cases.docx
+++ b/Documenten/Use Cases.docx
@@ -1,23 +1,28 @@
 
 <file path=word/document.xml><?xml version="1.0" encoding="utf-8"?>
-<w:document xmlns:ve="http://schemas.openxmlformats.org/markup-compatibility/2006" xmlns:o="urn:schemas-microsoft-com:office:office" xmlns:r="http://schemas.openxmlformats.org/officeDocument/2006/relationships" xmlns:m="http://schemas.openxmlformats.org/officeDocument/2006/math" xmlns:v="urn:schemas-microsoft-com:vml" xmlns:wp="http://schemas.openxmlformats.org/drawingml/2006/wordprocessingDrawing" xmlns:w10="urn:schemas-microsoft-com:office:word" xmlns:w="http://schemas.openxmlformats.org/wordprocessingml/2006/main" xmlns:wne="http://schemas.microsoft.com/office/word/2006/wordml">
+<w:document xmlns:wpc="http://schemas.microsoft.com/office/word/2010/wordprocessingCanvas" xmlns:mc="http://schemas.openxmlformats.org/markup-compatibility/2006" xmlns:o="urn:schemas-microsoft-com:office:office" xmlns:r="http://schemas.openxmlformats.org/officeDocument/2006/relationships" xmlns:m="http://schemas.openxmlformats.org/officeDocument/2006/math" xmlns:v="urn:schemas-microsoft-com:vml" xmlns:wp14="http://schemas.microsoft.com/office/word/2010/wordprocessingDrawing" xmlns:wp="http://schemas.openxmlformats.org/drawingml/2006/wordprocessingDrawing" xmlns:w10="urn:schemas-microsoft-com:office:word" xmlns:w="http://schemas.openxmlformats.org/wordprocessingml/2006/main" xmlns:w14="http://schemas.microsoft.com/office/word/2010/wordml" xmlns:wpg="http://schemas.microsoft.com/office/word/2010/wordprocessingGroup" xmlns:wpi="http://schemas.microsoft.com/office/word/2010/wordprocessingInk" xmlns:wne="http://schemas.microsoft.com/office/word/2006/wordml" xmlns:wps="http://schemas.microsoft.com/office/word/2010/wordprocessingShape" mc:Ignorable="w14 wp14">
   <w:body>
     <w:p>
       <w:pPr>
-        <w:pStyle w:val="NoSpacing"/>
-      </w:pPr>
+        <w:pStyle w:val="Geenafstand"/>
+      </w:pPr>
+      <w:proofErr w:type="spellStart"/>
       <w:r>
-        <w:t>Use Cases</w:t>
+        <w:t>Use</w:t>
+      </w:r>
+      <w:proofErr w:type="spellEnd"/>
+      <w:r>
+        <w:t xml:space="preserve"> Cases</w:t>
       </w:r>
     </w:p>
     <w:p>
       <w:pPr>
-        <w:pStyle w:val="NoSpacing"/>
+        <w:pStyle w:val="Geenafstand"/>
       </w:pPr>
     </w:p>
     <w:p>
       <w:pPr>
-        <w:pStyle w:val="NoSpacing"/>
+        <w:pStyle w:val="Geenafstand"/>
       </w:pPr>
       <w:r>
         <w:t>Template</w:t>
@@ -25,7 +30,7 @@
     </w:p>
     <w:p>
       <w:pPr>
-        <w:pStyle w:val="NoSpacing"/>
+        <w:pStyle w:val="Geenafstand"/>
       </w:pPr>
     </w:p>
     <w:tbl>
@@ -39,7 +44,7 @@
           <w:insideH w:val="single" w:sz="4" w:space="0" w:color="auto"/>
           <w:insideV w:val="single" w:sz="4" w:space="0" w:color="auto"/>
         </w:tblBorders>
-        <w:tblLook w:val="00A0"/>
+        <w:tblLook w:val="00A0" w:firstRow="1" w:lastRow="0" w:firstColumn="1" w:lastColumn="0" w:noHBand="0" w:noVBand="0"/>
       </w:tblPr>
       <w:tblGrid>
         <w:gridCol w:w="4606"/>
@@ -53,10 +58,15 @@
           </w:tcPr>
           <w:p>
             <w:pPr>
-              <w:pStyle w:val="NoSpacing"/>
-            </w:pPr>
-            <w:r>
-              <w:t xml:space="preserve">Primary Actor: </w:t>
+              <w:pStyle w:val="Geenafstand"/>
+            </w:pPr>
+            <w:proofErr w:type="spellStart"/>
+            <w:r>
+              <w:t>Primary</w:t>
+            </w:r>
+            <w:proofErr w:type="spellEnd"/>
+            <w:r>
+              <w:t xml:space="preserve"> Actor: </w:t>
             </w:r>
           </w:p>
         </w:tc>
@@ -69,10 +79,26 @@
           </w:tcPr>
           <w:p>
             <w:pPr>
-              <w:pStyle w:val="NoSpacing"/>
-            </w:pPr>
-            <w:r>
-              <w:t xml:space="preserve">Stakeholders and interests: </w:t>
+              <w:pStyle w:val="Geenafstand"/>
+            </w:pPr>
+            <w:r>
+              <w:t xml:space="preserve">Stakeholders </w:t>
+            </w:r>
+            <w:proofErr w:type="spellStart"/>
+            <w:r>
+              <w:t>and</w:t>
+            </w:r>
+            <w:proofErr w:type="spellEnd"/>
+            <w:r>
+              <w:t xml:space="preserve"> </w:t>
+            </w:r>
+            <w:proofErr w:type="spellStart"/>
+            <w:r>
+              <w:t>interests</w:t>
+            </w:r>
+            <w:proofErr w:type="spellEnd"/>
+            <w:r>
+              <w:t xml:space="preserve">: </w:t>
             </w:r>
           </w:p>
         </w:tc>
@@ -85,10 +111,15 @@
           </w:tcPr>
           <w:p>
             <w:pPr>
-              <w:pStyle w:val="NoSpacing"/>
-            </w:pPr>
-            <w:r>
-              <w:t xml:space="preserve">Preconditions: </w:t>
+              <w:pStyle w:val="Geenafstand"/>
+            </w:pPr>
+            <w:proofErr w:type="spellStart"/>
+            <w:r>
+              <w:t>Preconditions</w:t>
+            </w:r>
+            <w:proofErr w:type="spellEnd"/>
+            <w:r>
+              <w:t xml:space="preserve">: </w:t>
             </w:r>
           </w:p>
         </w:tc>
@@ -101,10 +132,23 @@
           </w:tcPr>
           <w:p>
             <w:pPr>
-              <w:pStyle w:val="NoSpacing"/>
-            </w:pPr>
-            <w:r>
-              <w:t xml:space="preserve">Postconditions (Succes guarantee): </w:t>
+              <w:pStyle w:val="Geenafstand"/>
+            </w:pPr>
+            <w:proofErr w:type="spellStart"/>
+            <w:r>
+              <w:t>Postconditions</w:t>
+            </w:r>
+            <w:proofErr w:type="spellEnd"/>
+            <w:r>
+              <w:t xml:space="preserve"> (Succes </w:t>
+            </w:r>
+            <w:proofErr w:type="spellStart"/>
+            <w:r>
+              <w:t>guarantee</w:t>
+            </w:r>
+            <w:proofErr w:type="spellEnd"/>
+            <w:r>
+              <w:t xml:space="preserve">): </w:t>
             </w:r>
           </w:p>
         </w:tc>
@@ -117,22 +161,27 @@
           </w:tcPr>
           <w:p>
             <w:pPr>
-              <w:pStyle w:val="NoSpacing"/>
-            </w:pPr>
-            <w:r>
-              <w:t>Main Succes Scenario</w:t>
-            </w:r>
-          </w:p>
-        </w:tc>
-      </w:tr>
-      <w:tr>
-        <w:tc>
-          <w:tcPr>
-            <w:tcW w:w="4606" w:type="dxa"/>
-          </w:tcPr>
-          <w:p>
-            <w:pPr>
-              <w:pStyle w:val="NoSpacing"/>
+              <w:pStyle w:val="Geenafstand"/>
+            </w:pPr>
+            <w:proofErr w:type="spellStart"/>
+            <w:r>
+              <w:t>Main</w:t>
+            </w:r>
+            <w:proofErr w:type="spellEnd"/>
+            <w:r>
+              <w:t xml:space="preserve"> Succes Scenario</w:t>
+            </w:r>
+          </w:p>
+        </w:tc>
+      </w:tr>
+      <w:tr>
+        <w:tc>
+          <w:tcPr>
+            <w:tcW w:w="4606" w:type="dxa"/>
+          </w:tcPr>
+          <w:p>
+            <w:pPr>
+              <w:pStyle w:val="Geenafstand"/>
               <w:jc w:val="center"/>
             </w:pPr>
             <w:r>
@@ -146,23 +195,28 @@
           </w:tcPr>
           <w:p>
             <w:pPr>
-              <w:pStyle w:val="NoSpacing"/>
+              <w:pStyle w:val="Geenafstand"/>
               <w:jc w:val="center"/>
             </w:pPr>
             <w:r>
-              <w:t>System responsibility</w:t>
-            </w:r>
-          </w:p>
-        </w:tc>
-      </w:tr>
-      <w:tr>
-        <w:tc>
-          <w:tcPr>
-            <w:tcW w:w="4606" w:type="dxa"/>
-          </w:tcPr>
-          <w:p>
-            <w:pPr>
-              <w:pStyle w:val="NoSpacing"/>
+              <w:t xml:space="preserve">System </w:t>
+            </w:r>
+            <w:proofErr w:type="spellStart"/>
+            <w:r>
+              <w:t>responsibility</w:t>
+            </w:r>
+            <w:proofErr w:type="spellEnd"/>
+          </w:p>
+        </w:tc>
+      </w:tr>
+      <w:tr>
+        <w:tc>
+          <w:tcPr>
+            <w:tcW w:w="4606" w:type="dxa"/>
+          </w:tcPr>
+          <w:p>
+            <w:pPr>
+              <w:pStyle w:val="Geenafstand"/>
             </w:pPr>
             <w:r>
               <w:t xml:space="preserve">1. </w:t>
@@ -175,44 +229,65 @@
           </w:tcPr>
           <w:p>
             <w:pPr>
-              <w:pStyle w:val="NoSpacing"/>
-            </w:pPr>
-          </w:p>
-        </w:tc>
-      </w:tr>
-      <w:tr>
-        <w:tc>
-          <w:tcPr>
-            <w:tcW w:w="4606" w:type="dxa"/>
-          </w:tcPr>
-          <w:p>
-            <w:pPr>
-              <w:pStyle w:val="NoSpacing"/>
-            </w:pPr>
-            <w:r>
-              <w:t>Extensions (Alternate flows):</w:t>
-            </w:r>
-          </w:p>
-        </w:tc>
-        <w:tc>
-          <w:tcPr>
-            <w:tcW w:w="4606" w:type="dxa"/>
-          </w:tcPr>
-          <w:p>
-            <w:pPr>
-              <w:pStyle w:val="NoSpacing"/>
-            </w:pPr>
-          </w:p>
-        </w:tc>
-      </w:tr>
-      <w:tr>
-        <w:tc>
-          <w:tcPr>
-            <w:tcW w:w="4606" w:type="dxa"/>
-          </w:tcPr>
-          <w:p>
-            <w:pPr>
-              <w:pStyle w:val="NoSpacing"/>
+              <w:pStyle w:val="Geenafstand"/>
+            </w:pPr>
+          </w:p>
+        </w:tc>
+      </w:tr>
+      <w:tr>
+        <w:tc>
+          <w:tcPr>
+            <w:tcW w:w="4606" w:type="dxa"/>
+          </w:tcPr>
+          <w:p>
+            <w:pPr>
+              <w:pStyle w:val="Geenafstand"/>
+            </w:pPr>
+            <w:proofErr w:type="spellStart"/>
+            <w:r>
+              <w:t>Extensions</w:t>
+            </w:r>
+            <w:proofErr w:type="spellEnd"/>
+            <w:r>
+              <w:t xml:space="preserve"> (</w:t>
+            </w:r>
+            <w:proofErr w:type="spellStart"/>
+            <w:r>
+              <w:t>Alternate</w:t>
+            </w:r>
+            <w:proofErr w:type="spellEnd"/>
+            <w:r>
+              <w:t xml:space="preserve"> </w:t>
+            </w:r>
+            <w:proofErr w:type="spellStart"/>
+            <w:r>
+              <w:t>flows</w:t>
+            </w:r>
+            <w:proofErr w:type="spellEnd"/>
+            <w:r>
+              <w:t>):</w:t>
+            </w:r>
+          </w:p>
+        </w:tc>
+        <w:tc>
+          <w:tcPr>
+            <w:tcW w:w="4606" w:type="dxa"/>
+          </w:tcPr>
+          <w:p>
+            <w:pPr>
+              <w:pStyle w:val="Geenafstand"/>
+            </w:pPr>
+          </w:p>
+        </w:tc>
+      </w:tr>
+      <w:tr>
+        <w:tc>
+          <w:tcPr>
+            <w:tcW w:w="4606" w:type="dxa"/>
+          </w:tcPr>
+          <w:p>
+            <w:pPr>
+              <w:pStyle w:val="Geenafstand"/>
               <w:jc w:val="center"/>
             </w:pPr>
             <w:r>
@@ -226,23 +301,28 @@
           </w:tcPr>
           <w:p>
             <w:pPr>
-              <w:pStyle w:val="NoSpacing"/>
+              <w:pStyle w:val="Geenafstand"/>
               <w:jc w:val="center"/>
             </w:pPr>
             <w:r>
-              <w:t>System responsibility</w:t>
-            </w:r>
-          </w:p>
-        </w:tc>
-      </w:tr>
-      <w:tr>
-        <w:tc>
-          <w:tcPr>
-            <w:tcW w:w="4606" w:type="dxa"/>
-          </w:tcPr>
-          <w:p>
-            <w:pPr>
-              <w:pStyle w:val="NoSpacing"/>
+              <w:t xml:space="preserve">System </w:t>
+            </w:r>
+            <w:proofErr w:type="spellStart"/>
+            <w:r>
+              <w:t>responsibility</w:t>
+            </w:r>
+            <w:proofErr w:type="spellEnd"/>
+          </w:p>
+        </w:tc>
+      </w:tr>
+      <w:tr>
+        <w:tc>
+          <w:tcPr>
+            <w:tcW w:w="4606" w:type="dxa"/>
+          </w:tcPr>
+          <w:p>
+            <w:pPr>
+              <w:pStyle w:val="Geenafstand"/>
             </w:pPr>
             <w:r>
               <w:t xml:space="preserve">2a. </w:t>
@@ -255,7 +335,7 @@
           </w:tcPr>
           <w:p>
             <w:pPr>
-              <w:pStyle w:val="NoSpacing"/>
+              <w:pStyle w:val="Geenafstand"/>
             </w:pPr>
           </w:p>
         </w:tc>
@@ -263,12 +343,12 @@
     </w:tbl>
     <w:p>
       <w:pPr>
-        <w:pStyle w:val="NoSpacing"/>
+        <w:pStyle w:val="Geenafstand"/>
       </w:pPr>
     </w:p>
     <w:p>
       <w:pPr>
-        <w:pStyle w:val="NoSpacing"/>
+        <w:pStyle w:val="Geenafstand"/>
         <w:numPr>
           <w:ilvl w:val="0"/>
           <w:numId w:val="1"/>
@@ -280,7 +360,7 @@
     </w:p>
     <w:p>
       <w:pPr>
-        <w:pStyle w:val="NoSpacing"/>
+        <w:pStyle w:val="Geenafstand"/>
         <w:numPr>
           <w:ilvl w:val="0"/>
           <w:numId w:val="1"/>
@@ -292,7 +372,7 @@
     </w:p>
     <w:p>
       <w:pPr>
-        <w:pStyle w:val="NoSpacing"/>
+        <w:pStyle w:val="Geenafstand"/>
         <w:numPr>
           <w:ilvl w:val="0"/>
           <w:numId w:val="1"/>
@@ -304,7 +384,7 @@
     </w:p>
     <w:p>
       <w:pPr>
-        <w:pStyle w:val="NoSpacing"/>
+        <w:pStyle w:val="Geenafstand"/>
         <w:numPr>
           <w:ilvl w:val="0"/>
           <w:numId w:val="1"/>
@@ -316,7 +396,7 @@
     </w:p>
     <w:p>
       <w:pPr>
-        <w:pStyle w:val="NoSpacing"/>
+        <w:pStyle w:val="Geenafstand"/>
         <w:numPr>
           <w:ilvl w:val="0"/>
           <w:numId w:val="1"/>
@@ -328,7 +408,7 @@
     </w:p>
     <w:p>
       <w:pPr>
-        <w:pStyle w:val="NoSpacing"/>
+        <w:pStyle w:val="Geenafstand"/>
         <w:numPr>
           <w:ilvl w:val="0"/>
           <w:numId w:val="1"/>
@@ -340,7 +420,7 @@
     </w:p>
     <w:p>
       <w:pPr>
-        <w:pStyle w:val="NoSpacing"/>
+        <w:pStyle w:val="Geenafstand"/>
       </w:pPr>
     </w:p>
     <w:p>
@@ -360,7 +440,7 @@
     </w:p>
     <w:p>
       <w:pPr>
-        <w:pStyle w:val="Heading2"/>
+        <w:pStyle w:val="Kop2"/>
       </w:pPr>
       <w:r>
         <w:t>1) Speler koopt een huis</w:t>
@@ -377,7 +457,7 @@
           <w:insideH w:val="single" w:sz="4" w:space="0" w:color="auto"/>
           <w:insideV w:val="single" w:sz="4" w:space="0" w:color="auto"/>
         </w:tblBorders>
-        <w:tblLook w:val="00A0"/>
+        <w:tblLook w:val="00A0" w:firstRow="1" w:lastRow="0" w:firstColumn="1" w:lastColumn="0" w:noHBand="0" w:noVBand="0"/>
       </w:tblPr>
       <w:tblGrid>
         <w:gridCol w:w="4606"/>
@@ -391,10 +471,15 @@
           </w:tcPr>
           <w:p>
             <w:pPr>
-              <w:pStyle w:val="NoSpacing"/>
-            </w:pPr>
-            <w:r>
-              <w:t>Primary Actor: Speler</w:t>
+              <w:pStyle w:val="Geenafstand"/>
+            </w:pPr>
+            <w:proofErr w:type="spellStart"/>
+            <w:r>
+              <w:t>Primary</w:t>
+            </w:r>
+            <w:proofErr w:type="spellEnd"/>
+            <w:r>
+              <w:t xml:space="preserve"> Actor: Speler</w:t>
             </w:r>
           </w:p>
         </w:tc>
@@ -407,10 +492,26 @@
           </w:tcPr>
           <w:p>
             <w:pPr>
-              <w:pStyle w:val="NoSpacing"/>
-            </w:pPr>
-            <w:r>
-              <w:t>Stakeholders and interests: Speler</w:t>
+              <w:pStyle w:val="Geenafstand"/>
+            </w:pPr>
+            <w:r>
+              <w:t xml:space="preserve">Stakeholders </w:t>
+            </w:r>
+            <w:proofErr w:type="spellStart"/>
+            <w:r>
+              <w:t>and</w:t>
+            </w:r>
+            <w:proofErr w:type="spellEnd"/>
+            <w:r>
+              <w:t xml:space="preserve"> </w:t>
+            </w:r>
+            <w:proofErr w:type="spellStart"/>
+            <w:r>
+              <w:t>interests</w:t>
+            </w:r>
+            <w:proofErr w:type="spellEnd"/>
+            <w:r>
+              <w:t>: Speler</w:t>
             </w:r>
           </w:p>
         </w:tc>
@@ -423,15 +524,20 @@
           </w:tcPr>
           <w:p>
             <w:pPr>
-              <w:pStyle w:val="NoSpacing"/>
-            </w:pPr>
-            <w:r>
-              <w:t xml:space="preserve">Preconditions: </w:t>
-            </w:r>
-          </w:p>
-          <w:p>
-            <w:pPr>
-              <w:pStyle w:val="NoSpacing"/>
+              <w:pStyle w:val="Geenafstand"/>
+            </w:pPr>
+            <w:proofErr w:type="spellStart"/>
+            <w:r>
+              <w:t>Preconditions</w:t>
+            </w:r>
+            <w:proofErr w:type="spellEnd"/>
+            <w:r>
+              <w:t xml:space="preserve">: </w:t>
+            </w:r>
+          </w:p>
+          <w:p>
+            <w:pPr>
+              <w:pStyle w:val="Geenafstand"/>
               <w:numPr>
                 <w:ilvl w:val="0"/>
                 <w:numId w:val="2"/>
@@ -443,7 +549,7 @@
           </w:p>
           <w:p>
             <w:pPr>
-              <w:pStyle w:val="NoSpacing"/>
+              <w:pStyle w:val="Geenafstand"/>
               <w:numPr>
                 <w:ilvl w:val="0"/>
                 <w:numId w:val="2"/>
@@ -463,10 +569,23 @@
           </w:tcPr>
           <w:p>
             <w:pPr>
-              <w:pStyle w:val="NoSpacing"/>
-            </w:pPr>
-            <w:r>
-              <w:t>Postconditions (Succes guarantee): Speler heeft 1 of meerdere huizen gekocht voor zijn straten</w:t>
+              <w:pStyle w:val="Geenafstand"/>
+            </w:pPr>
+            <w:proofErr w:type="spellStart"/>
+            <w:r>
+              <w:t>Postconditions</w:t>
+            </w:r>
+            <w:proofErr w:type="spellEnd"/>
+            <w:r>
+              <w:t xml:space="preserve"> (Succes </w:t>
+            </w:r>
+            <w:proofErr w:type="spellStart"/>
+            <w:r>
+              <w:t>guarantee</w:t>
+            </w:r>
+            <w:proofErr w:type="spellEnd"/>
+            <w:r>
+              <w:t>): Speler heeft 1 of meerdere huizen gekocht voor zijn straten</w:t>
             </w:r>
           </w:p>
         </w:tc>
@@ -479,22 +598,27 @@
           </w:tcPr>
           <w:p>
             <w:pPr>
-              <w:pStyle w:val="NoSpacing"/>
-            </w:pPr>
-            <w:r>
-              <w:t>Main Succes Scenario</w:t>
-            </w:r>
-          </w:p>
-        </w:tc>
-      </w:tr>
-      <w:tr>
-        <w:tc>
-          <w:tcPr>
-            <w:tcW w:w="4606" w:type="dxa"/>
-          </w:tcPr>
-          <w:p>
-            <w:pPr>
-              <w:pStyle w:val="NoSpacing"/>
+              <w:pStyle w:val="Geenafstand"/>
+            </w:pPr>
+            <w:proofErr w:type="spellStart"/>
+            <w:r>
+              <w:t>Main</w:t>
+            </w:r>
+            <w:proofErr w:type="spellEnd"/>
+            <w:r>
+              <w:t xml:space="preserve"> Succes Scenario</w:t>
+            </w:r>
+          </w:p>
+        </w:tc>
+      </w:tr>
+      <w:tr>
+        <w:tc>
+          <w:tcPr>
+            <w:tcW w:w="4606" w:type="dxa"/>
+          </w:tcPr>
+          <w:p>
+            <w:pPr>
+              <w:pStyle w:val="Geenafstand"/>
               <w:jc w:val="center"/>
             </w:pPr>
             <w:r>
@@ -508,23 +632,28 @@
           </w:tcPr>
           <w:p>
             <w:pPr>
-              <w:pStyle w:val="NoSpacing"/>
+              <w:pStyle w:val="Geenafstand"/>
               <w:jc w:val="center"/>
             </w:pPr>
             <w:r>
-              <w:t>System responsibility</w:t>
-            </w:r>
-          </w:p>
-        </w:tc>
-      </w:tr>
-      <w:tr>
-        <w:tc>
-          <w:tcPr>
-            <w:tcW w:w="4606" w:type="dxa"/>
-          </w:tcPr>
-          <w:p>
-            <w:pPr>
-              <w:pStyle w:val="NoSpacing"/>
+              <w:t xml:space="preserve">System </w:t>
+            </w:r>
+            <w:proofErr w:type="spellStart"/>
+            <w:r>
+              <w:t>responsibility</w:t>
+            </w:r>
+            <w:proofErr w:type="spellEnd"/>
+          </w:p>
+        </w:tc>
+      </w:tr>
+      <w:tr>
+        <w:tc>
+          <w:tcPr>
+            <w:tcW w:w="4606" w:type="dxa"/>
+          </w:tcPr>
+          <w:p>
+            <w:pPr>
+              <w:pStyle w:val="Geenafstand"/>
             </w:pPr>
             <w:r>
               <w:t>1. Speler geeft aan huizen te willen kopen, beurt voor de volgende speler wacht</w:t>
@@ -532,7 +661,7 @@
           </w:p>
           <w:p>
             <w:pPr>
-              <w:pStyle w:val="NoSpacing"/>
+              <w:pStyle w:val="Geenafstand"/>
             </w:pPr>
             <w:r>
               <w:t>2. Speler geeft aan hoeveel huizen deze wil bouwen en waarop.</w:t>
@@ -540,7 +669,7 @@
           </w:p>
           <w:p>
             <w:pPr>
-              <w:pStyle w:val="NoSpacing"/>
+              <w:pStyle w:val="Geenafstand"/>
             </w:pPr>
             <w:r>
               <w:t>3. Speler geeft de bank het benodigde geld hiervoor</w:t>
@@ -548,12 +677,12 @@
           </w:p>
           <w:p>
             <w:pPr>
-              <w:pStyle w:val="NoSpacing"/>
-            </w:pPr>
-          </w:p>
-          <w:p>
-            <w:pPr>
-              <w:pStyle w:val="NoSpacing"/>
+              <w:pStyle w:val="Geenafstand"/>
+            </w:pPr>
+          </w:p>
+          <w:p>
+            <w:pPr>
+              <w:pStyle w:val="Geenafstand"/>
             </w:pPr>
             <w:r>
               <w:t>5. Speler verspreid huizen over de straten</w:t>
@@ -561,40 +690,48 @@
           </w:p>
           <w:p>
             <w:pPr>
-              <w:pStyle w:val="NoSpacing"/>
-            </w:pPr>
-            <w:r>
-              <w:t>6. Spel gaat verder. Einde use case</w:t>
-            </w:r>
-          </w:p>
-        </w:tc>
-        <w:tc>
-          <w:tcPr>
-            <w:tcW w:w="4606" w:type="dxa"/>
-          </w:tcPr>
-          <w:p>
-            <w:pPr>
-              <w:pStyle w:val="NoSpacing"/>
-            </w:pPr>
-          </w:p>
-          <w:p>
-            <w:pPr>
-              <w:pStyle w:val="NoSpacing"/>
-            </w:pPr>
-          </w:p>
-          <w:p>
-            <w:pPr>
-              <w:pStyle w:val="NoSpacing"/>
-            </w:pPr>
-          </w:p>
-          <w:p>
-            <w:pPr>
-              <w:pStyle w:val="NoSpacing"/>
-            </w:pPr>
-          </w:p>
-          <w:p>
-            <w:pPr>
-              <w:pStyle w:val="NoSpacing"/>
+              <w:pStyle w:val="Geenafstand"/>
+            </w:pPr>
+            <w:r>
+              <w:t xml:space="preserve">6. Spel gaat verder. Einde </w:t>
+            </w:r>
+            <w:proofErr w:type="spellStart"/>
+            <w:r>
+              <w:t>use</w:t>
+            </w:r>
+            <w:proofErr w:type="spellEnd"/>
+            <w:r>
+              <w:t xml:space="preserve"> case</w:t>
+            </w:r>
+          </w:p>
+        </w:tc>
+        <w:tc>
+          <w:tcPr>
+            <w:tcW w:w="4606" w:type="dxa"/>
+          </w:tcPr>
+          <w:p>
+            <w:pPr>
+              <w:pStyle w:val="Geenafstand"/>
+            </w:pPr>
+          </w:p>
+          <w:p>
+            <w:pPr>
+              <w:pStyle w:val="Geenafstand"/>
+            </w:pPr>
+          </w:p>
+          <w:p>
+            <w:pPr>
+              <w:pStyle w:val="Geenafstand"/>
+            </w:pPr>
+          </w:p>
+          <w:p>
+            <w:pPr>
+              <w:pStyle w:val="Geenafstand"/>
+            </w:pPr>
+          </w:p>
+          <w:p>
+            <w:pPr>
+              <w:pStyle w:val="Geenafstand"/>
             </w:pPr>
             <w:r>
               <w:t>4. Bank geeft het aantal huizen dat gevraagd is,</w:t>
@@ -602,7 +739,7 @@
           </w:p>
           <w:p>
             <w:pPr>
-              <w:pStyle w:val="NoSpacing"/>
+              <w:pStyle w:val="Geenafstand"/>
             </w:pPr>
             <w:r>
               <w:t>als er 4 huizen staan op de straat, word een hotel gegeven.</w:t>
@@ -617,32 +754,53 @@
           </w:tcPr>
           <w:p>
             <w:pPr>
-              <w:pStyle w:val="NoSpacing"/>
-            </w:pPr>
-            <w:r>
-              <w:t>Extensions (Alternate flows):</w:t>
-            </w:r>
-          </w:p>
-        </w:tc>
-        <w:tc>
-          <w:tcPr>
-            <w:tcW w:w="4606" w:type="dxa"/>
-          </w:tcPr>
-          <w:p>
-            <w:pPr>
-              <w:pStyle w:val="NoSpacing"/>
-            </w:pPr>
-          </w:p>
-        </w:tc>
-      </w:tr>
-      <w:tr>
-        <w:tc>
-          <w:tcPr>
-            <w:tcW w:w="4606" w:type="dxa"/>
-          </w:tcPr>
-          <w:p>
-            <w:pPr>
-              <w:pStyle w:val="NoSpacing"/>
+              <w:pStyle w:val="Geenafstand"/>
+            </w:pPr>
+            <w:proofErr w:type="spellStart"/>
+            <w:r>
+              <w:t>Extensions</w:t>
+            </w:r>
+            <w:proofErr w:type="spellEnd"/>
+            <w:r>
+              <w:t xml:space="preserve"> (</w:t>
+            </w:r>
+            <w:proofErr w:type="spellStart"/>
+            <w:r>
+              <w:t>Alternate</w:t>
+            </w:r>
+            <w:proofErr w:type="spellEnd"/>
+            <w:r>
+              <w:t xml:space="preserve"> </w:t>
+            </w:r>
+            <w:proofErr w:type="spellStart"/>
+            <w:r>
+              <w:t>flows</w:t>
+            </w:r>
+            <w:proofErr w:type="spellEnd"/>
+            <w:r>
+              <w:t>):</w:t>
+            </w:r>
+          </w:p>
+        </w:tc>
+        <w:tc>
+          <w:tcPr>
+            <w:tcW w:w="4606" w:type="dxa"/>
+          </w:tcPr>
+          <w:p>
+            <w:pPr>
+              <w:pStyle w:val="Geenafstand"/>
+            </w:pPr>
+          </w:p>
+        </w:tc>
+      </w:tr>
+      <w:tr>
+        <w:tc>
+          <w:tcPr>
+            <w:tcW w:w="4606" w:type="dxa"/>
+          </w:tcPr>
+          <w:p>
+            <w:pPr>
+              <w:pStyle w:val="Geenafstand"/>
               <w:jc w:val="center"/>
             </w:pPr>
             <w:r>
@@ -656,23 +814,28 @@
           </w:tcPr>
           <w:p>
             <w:pPr>
-              <w:pStyle w:val="NoSpacing"/>
+              <w:pStyle w:val="Geenafstand"/>
               <w:jc w:val="center"/>
             </w:pPr>
             <w:r>
-              <w:t>System responsibility</w:t>
-            </w:r>
-          </w:p>
-        </w:tc>
-      </w:tr>
-      <w:tr>
-        <w:tc>
-          <w:tcPr>
-            <w:tcW w:w="4606" w:type="dxa"/>
-          </w:tcPr>
-          <w:p>
-            <w:pPr>
-              <w:pStyle w:val="NoSpacing"/>
+              <w:t xml:space="preserve">System </w:t>
+            </w:r>
+            <w:proofErr w:type="spellStart"/>
+            <w:r>
+              <w:t>responsibility</w:t>
+            </w:r>
+            <w:proofErr w:type="spellEnd"/>
+          </w:p>
+        </w:tc>
+      </w:tr>
+      <w:tr>
+        <w:tc>
+          <w:tcPr>
+            <w:tcW w:w="4606" w:type="dxa"/>
+          </w:tcPr>
+          <w:p>
+            <w:pPr>
+              <w:pStyle w:val="Geenafstand"/>
             </w:pPr>
             <w:r>
               <w:t>3a. Speler heeft niet genoeg geld</w:t>
@@ -680,7 +843,7 @@
           </w:p>
           <w:p>
             <w:pPr>
-              <w:pStyle w:val="NoSpacing"/>
+              <w:pStyle w:val="Geenafstand"/>
             </w:pPr>
             <w:r>
               <w:t>4a. Speler gaat terug naar stap 2</w:t>
@@ -688,12 +851,12 @@
           </w:p>
           <w:p>
             <w:pPr>
-              <w:pStyle w:val="NoSpacing"/>
-            </w:pPr>
-          </w:p>
-          <w:p>
-            <w:pPr>
-              <w:pStyle w:val="NoSpacing"/>
+              <w:pStyle w:val="Geenafstand"/>
+            </w:pPr>
+          </w:p>
+          <w:p>
+            <w:pPr>
+              <w:pStyle w:val="Geenafstand"/>
             </w:pPr>
             <w:r>
               <w:t>4b. Speler geeft aan het bouwen van huizen te annuleren</w:t>
@@ -706,25 +869,33 @@
           </w:tcPr>
           <w:p>
             <w:pPr>
-              <w:pStyle w:val="NoSpacing"/>
-            </w:pPr>
-          </w:p>
-          <w:p>
-            <w:pPr>
-              <w:pStyle w:val="NoSpacing"/>
-            </w:pPr>
-          </w:p>
-          <w:p>
-            <w:pPr>
-              <w:pStyle w:val="NoSpacing"/>
-            </w:pPr>
-          </w:p>
-          <w:p>
-            <w:pPr>
-              <w:pStyle w:val="NoSpacing"/>
-            </w:pPr>
-            <w:r>
-              <w:t>5b.Spel gaat verder. Einde use case</w:t>
+              <w:pStyle w:val="Geenafstand"/>
+            </w:pPr>
+          </w:p>
+          <w:p>
+            <w:pPr>
+              <w:pStyle w:val="Geenafstand"/>
+            </w:pPr>
+          </w:p>
+          <w:p>
+            <w:pPr>
+              <w:pStyle w:val="Geenafstand"/>
+            </w:pPr>
+          </w:p>
+          <w:p>
+            <w:pPr>
+              <w:pStyle w:val="Geenafstand"/>
+            </w:pPr>
+            <w:r>
+              <w:t xml:space="preserve">5b.Spel gaat verder. Einde </w:t>
+            </w:r>
+            <w:proofErr w:type="spellStart"/>
+            <w:r>
+              <w:t>use</w:t>
+            </w:r>
+            <w:proofErr w:type="spellEnd"/>
+            <w:r>
+              <w:t xml:space="preserve"> case</w:t>
             </w:r>
           </w:p>
         </w:tc>
@@ -732,7 +903,7 @@
     </w:tbl>
     <w:p>
       <w:pPr>
-        <w:pStyle w:val="NoSpacing"/>
+        <w:pStyle w:val="Geenafstand"/>
         <w:ind w:left="720"/>
       </w:pPr>
     </w:p>
@@ -743,9 +914,8 @@
     </w:p>
     <w:p>
       <w:pPr>
-        <w:pStyle w:val="Heading2"/>
-      </w:pPr>
-      <w:bookmarkStart w:id="0" w:name="_GoBack"/>
+        <w:pStyle w:val="Kop2"/>
+      </w:pPr>
       <w:r>
         <w:t>2) Speler komt op het vak “Ga naar de gevangenis”</w:t>
       </w:r>
@@ -761,7 +931,7 @@
           <w:insideH w:val="single" w:sz="4" w:space="0" w:color="auto"/>
           <w:insideV w:val="single" w:sz="4" w:space="0" w:color="auto"/>
         </w:tblBorders>
-        <w:tblLook w:val="00A0"/>
+        <w:tblLook w:val="00A0" w:firstRow="1" w:lastRow="0" w:firstColumn="1" w:lastColumn="0" w:noHBand="0" w:noVBand="0"/>
       </w:tblPr>
       <w:tblGrid>
         <w:gridCol w:w="4606"/>
@@ -773,13 +943,17 @@
             <w:tcW w:w="9212" w:type="dxa"/>
             <w:gridSpan w:val="2"/>
           </w:tcPr>
-          <w:bookmarkEnd w:id="0"/>
-          <w:p>
-            <w:pPr>
-              <w:pStyle w:val="NoSpacing"/>
-            </w:pPr>
-            <w:r>
-              <w:t>Primary Actor: Speler</w:t>
+          <w:p>
+            <w:pPr>
+              <w:pStyle w:val="Geenafstand"/>
+            </w:pPr>
+            <w:proofErr w:type="spellStart"/>
+            <w:r>
+              <w:t>Primary</w:t>
+            </w:r>
+            <w:proofErr w:type="spellEnd"/>
+            <w:r>
+              <w:t xml:space="preserve"> Actor: Speler</w:t>
             </w:r>
           </w:p>
         </w:tc>
@@ -792,10 +966,26 @@
           </w:tcPr>
           <w:p>
             <w:pPr>
-              <w:pStyle w:val="NoSpacing"/>
-            </w:pPr>
-            <w:r>
-              <w:t>Stakeholders and interests: Speler</w:t>
+              <w:pStyle w:val="Geenafstand"/>
+            </w:pPr>
+            <w:r>
+              <w:t xml:space="preserve">Stakeholders </w:t>
+            </w:r>
+            <w:proofErr w:type="spellStart"/>
+            <w:r>
+              <w:t>and</w:t>
+            </w:r>
+            <w:proofErr w:type="spellEnd"/>
+            <w:r>
+              <w:t xml:space="preserve"> </w:t>
+            </w:r>
+            <w:proofErr w:type="spellStart"/>
+            <w:r>
+              <w:t>interests</w:t>
+            </w:r>
+            <w:proofErr w:type="spellEnd"/>
+            <w:r>
+              <w:t>: Speler</w:t>
             </w:r>
           </w:p>
         </w:tc>
@@ -808,10 +998,15 @@
           </w:tcPr>
           <w:p>
             <w:pPr>
-              <w:pStyle w:val="NoSpacing"/>
-            </w:pPr>
-            <w:r>
-              <w:t>Preconditions: Speler is aan de beurt en heeft gegooid. Na het verzetten van de pion staat deze op het “Ga naar de gevangenis” vak</w:t>
+              <w:pStyle w:val="Geenafstand"/>
+            </w:pPr>
+            <w:proofErr w:type="spellStart"/>
+            <w:r>
+              <w:t>Preconditions</w:t>
+            </w:r>
+            <w:proofErr w:type="spellEnd"/>
+            <w:r>
+              <w:t>: Speler is aan de beurt en heeft gegooid. Na het verzetten van de pion staat deze op het “Ga naar de gevangenis” vak</w:t>
             </w:r>
           </w:p>
         </w:tc>
@@ -824,10 +1019,23 @@
           </w:tcPr>
           <w:p>
             <w:pPr>
-              <w:pStyle w:val="NoSpacing"/>
-            </w:pPr>
-            <w:r>
-              <w:t>Postconditions (Succes guarantee): Speler is uit de gevangenis</w:t>
+              <w:pStyle w:val="Geenafstand"/>
+            </w:pPr>
+            <w:proofErr w:type="spellStart"/>
+            <w:r>
+              <w:t>Postconditions</w:t>
+            </w:r>
+            <w:proofErr w:type="spellEnd"/>
+            <w:r>
+              <w:t xml:space="preserve"> (Succes </w:t>
+            </w:r>
+            <w:proofErr w:type="spellStart"/>
+            <w:r>
+              <w:t>guarantee</w:t>
+            </w:r>
+            <w:proofErr w:type="spellEnd"/>
+            <w:r>
+              <w:t>): Speler is uit de gevangenis</w:t>
             </w:r>
           </w:p>
         </w:tc>
@@ -840,22 +1048,27 @@
           </w:tcPr>
           <w:p>
             <w:pPr>
-              <w:pStyle w:val="NoSpacing"/>
-            </w:pPr>
-            <w:r>
-              <w:t>Main Succes Scenario</w:t>
-            </w:r>
-          </w:p>
-        </w:tc>
-      </w:tr>
-      <w:tr>
-        <w:tc>
-          <w:tcPr>
-            <w:tcW w:w="4606" w:type="dxa"/>
-          </w:tcPr>
-          <w:p>
-            <w:pPr>
-              <w:pStyle w:val="NoSpacing"/>
+              <w:pStyle w:val="Geenafstand"/>
+            </w:pPr>
+            <w:proofErr w:type="spellStart"/>
+            <w:r>
+              <w:t>Main</w:t>
+            </w:r>
+            <w:proofErr w:type="spellEnd"/>
+            <w:r>
+              <w:t xml:space="preserve"> Succes Scenario</w:t>
+            </w:r>
+          </w:p>
+        </w:tc>
+      </w:tr>
+      <w:tr>
+        <w:tc>
+          <w:tcPr>
+            <w:tcW w:w="4606" w:type="dxa"/>
+          </w:tcPr>
+          <w:p>
+            <w:pPr>
+              <w:pStyle w:val="Geenafstand"/>
               <w:jc w:val="center"/>
             </w:pPr>
             <w:r>
@@ -869,23 +1082,28 @@
           </w:tcPr>
           <w:p>
             <w:pPr>
-              <w:pStyle w:val="NoSpacing"/>
+              <w:pStyle w:val="Geenafstand"/>
               <w:jc w:val="center"/>
             </w:pPr>
             <w:r>
-              <w:t>System responsibility</w:t>
-            </w:r>
-          </w:p>
-        </w:tc>
-      </w:tr>
-      <w:tr>
-        <w:tc>
-          <w:tcPr>
-            <w:tcW w:w="4606" w:type="dxa"/>
-          </w:tcPr>
-          <w:p>
-            <w:pPr>
-              <w:pStyle w:val="NoSpacing"/>
+              <w:t xml:space="preserve">System </w:t>
+            </w:r>
+            <w:proofErr w:type="spellStart"/>
+            <w:r>
+              <w:t>responsibility</w:t>
+            </w:r>
+            <w:proofErr w:type="spellEnd"/>
+          </w:p>
+        </w:tc>
+      </w:tr>
+      <w:tr>
+        <w:tc>
+          <w:tcPr>
+            <w:tcW w:w="4606" w:type="dxa"/>
+          </w:tcPr>
+          <w:p>
+            <w:pPr>
+              <w:pStyle w:val="Geenafstand"/>
             </w:pPr>
             <w:r>
               <w:t>1. Speler gaat direct naar de gevangenis</w:t>
@@ -893,7 +1111,7 @@
           </w:p>
           <w:p>
             <w:pPr>
-              <w:pStyle w:val="NoSpacing"/>
+              <w:pStyle w:val="Geenafstand"/>
             </w:pPr>
             <w:r>
               <w:t>2. Speler betaald 50 eenheden aan de bank</w:t>
@@ -901,7 +1119,7 @@
           </w:p>
           <w:p>
             <w:pPr>
-              <w:pStyle w:val="NoSpacing"/>
+              <w:pStyle w:val="Geenafstand"/>
             </w:pPr>
             <w:r>
               <w:t>4. Speler mag naar “Slechts op bezoek” en mag de volgende beurt verder</w:t>
@@ -914,12 +1132,12 @@
           </w:tcPr>
           <w:p>
             <w:pPr>
-              <w:pStyle w:val="NoSpacing"/>
-            </w:pPr>
-          </w:p>
-          <w:p>
-            <w:pPr>
-              <w:pStyle w:val="NoSpacing"/>
+              <w:pStyle w:val="Geenafstand"/>
+            </w:pPr>
+          </w:p>
+          <w:p>
+            <w:pPr>
+              <w:pStyle w:val="Geenafstand"/>
             </w:pPr>
             <w:r>
               <w:t>3. Bank incasseert geld</w:t>
@@ -934,32 +1152,53 @@
           </w:tcPr>
           <w:p>
             <w:pPr>
-              <w:pStyle w:val="NoSpacing"/>
-            </w:pPr>
-            <w:r>
-              <w:t>Extensions (Alternate flows):</w:t>
-            </w:r>
-          </w:p>
-        </w:tc>
-        <w:tc>
-          <w:tcPr>
-            <w:tcW w:w="4606" w:type="dxa"/>
-          </w:tcPr>
-          <w:p>
-            <w:pPr>
-              <w:pStyle w:val="NoSpacing"/>
-            </w:pPr>
-          </w:p>
-        </w:tc>
-      </w:tr>
-      <w:tr>
-        <w:tc>
-          <w:tcPr>
-            <w:tcW w:w="4606" w:type="dxa"/>
-          </w:tcPr>
-          <w:p>
-            <w:pPr>
-              <w:pStyle w:val="NoSpacing"/>
+              <w:pStyle w:val="Geenafstand"/>
+            </w:pPr>
+            <w:proofErr w:type="spellStart"/>
+            <w:r>
+              <w:t>Extensions</w:t>
+            </w:r>
+            <w:proofErr w:type="spellEnd"/>
+            <w:r>
+              <w:t xml:space="preserve"> (</w:t>
+            </w:r>
+            <w:proofErr w:type="spellStart"/>
+            <w:r>
+              <w:t>Alternate</w:t>
+            </w:r>
+            <w:proofErr w:type="spellEnd"/>
+            <w:r>
+              <w:t xml:space="preserve"> </w:t>
+            </w:r>
+            <w:proofErr w:type="spellStart"/>
+            <w:r>
+              <w:t>flows</w:t>
+            </w:r>
+            <w:proofErr w:type="spellEnd"/>
+            <w:r>
+              <w:t>):</w:t>
+            </w:r>
+          </w:p>
+        </w:tc>
+        <w:tc>
+          <w:tcPr>
+            <w:tcW w:w="4606" w:type="dxa"/>
+          </w:tcPr>
+          <w:p>
+            <w:pPr>
+              <w:pStyle w:val="Geenafstand"/>
+            </w:pPr>
+          </w:p>
+        </w:tc>
+      </w:tr>
+      <w:tr>
+        <w:tc>
+          <w:tcPr>
+            <w:tcW w:w="4606" w:type="dxa"/>
+          </w:tcPr>
+          <w:p>
+            <w:pPr>
+              <w:pStyle w:val="Geenafstand"/>
               <w:jc w:val="center"/>
             </w:pPr>
             <w:r>
@@ -973,23 +1212,28 @@
           </w:tcPr>
           <w:p>
             <w:pPr>
-              <w:pStyle w:val="NoSpacing"/>
+              <w:pStyle w:val="Geenafstand"/>
               <w:jc w:val="center"/>
             </w:pPr>
             <w:r>
-              <w:t>System responsibility</w:t>
-            </w:r>
-          </w:p>
-        </w:tc>
-      </w:tr>
-      <w:tr>
-        <w:tc>
-          <w:tcPr>
-            <w:tcW w:w="4606" w:type="dxa"/>
-          </w:tcPr>
-          <w:p>
-            <w:pPr>
-              <w:pStyle w:val="NoSpacing"/>
+              <w:t xml:space="preserve">System </w:t>
+            </w:r>
+            <w:proofErr w:type="spellStart"/>
+            <w:r>
+              <w:t>responsibility</w:t>
+            </w:r>
+            <w:proofErr w:type="spellEnd"/>
+          </w:p>
+        </w:tc>
+      </w:tr>
+      <w:tr>
+        <w:tc>
+          <w:tcPr>
+            <w:tcW w:w="4606" w:type="dxa"/>
+          </w:tcPr>
+          <w:p>
+            <w:pPr>
+              <w:pStyle w:val="Geenafstand"/>
             </w:pPr>
             <w:r>
               <w:t>2a. Speler betaald met een “Verlaat de gevangenis zonder te betalen” kaart</w:t>
@@ -997,12 +1241,12 @@
           </w:p>
           <w:p>
             <w:pPr>
-              <w:pStyle w:val="NoSpacing"/>
-            </w:pPr>
-          </w:p>
-          <w:p>
-            <w:pPr>
-              <w:pStyle w:val="NoSpacing"/>
+              <w:pStyle w:val="Geenafstand"/>
+            </w:pPr>
+          </w:p>
+          <w:p>
+            <w:pPr>
+              <w:pStyle w:val="Geenafstand"/>
             </w:pPr>
             <w:r>
               <w:t>4a. Verder bij stap 4</w:t>
@@ -1010,12 +1254,12 @@
           </w:p>
           <w:p>
             <w:pPr>
-              <w:pStyle w:val="NoSpacing"/>
-            </w:pPr>
-          </w:p>
-          <w:p>
-            <w:pPr>
-              <w:pStyle w:val="NoSpacing"/>
+              <w:pStyle w:val="Geenafstand"/>
+            </w:pPr>
+          </w:p>
+          <w:p>
+            <w:pPr>
+              <w:pStyle w:val="Geenafstand"/>
             </w:pPr>
             <w:r>
               <w:t>2b. Speler blijft in de gevangenis, zijn beurt is ten einde</w:t>
@@ -1023,7 +1267,7 @@
           </w:p>
           <w:p>
             <w:pPr>
-              <w:pStyle w:val="NoSpacing"/>
+              <w:pStyle w:val="Geenafstand"/>
             </w:pPr>
             <w:r>
               <w:t>3b. De volgende beurt gooit de speler de dobbelstenen, de speler gooit dubbel</w:t>
@@ -1031,7 +1275,7 @@
           </w:p>
           <w:p>
             <w:pPr>
-              <w:pStyle w:val="NoSpacing"/>
+              <w:pStyle w:val="Geenafstand"/>
             </w:pPr>
             <w:r>
               <w:t>4b. Verder bij stap 4</w:t>
@@ -1039,12 +1283,12 @@
           </w:p>
           <w:p>
             <w:pPr>
-              <w:pStyle w:val="NoSpacing"/>
-            </w:pPr>
-          </w:p>
-          <w:p>
-            <w:pPr>
-              <w:pStyle w:val="NoSpacing"/>
+              <w:pStyle w:val="Geenafstand"/>
+            </w:pPr>
+          </w:p>
+          <w:p>
+            <w:pPr>
+              <w:pStyle w:val="Geenafstand"/>
             </w:pPr>
             <w:r>
               <w:t>3b1. De volgende beurt gooit de speler de dobbelstenen, de speler gooit geen dubbel</w:t>
@@ -1052,7 +1296,7 @@
           </w:p>
           <w:p>
             <w:pPr>
-              <w:pStyle w:val="NoSpacing"/>
+              <w:pStyle w:val="Geenafstand"/>
             </w:pPr>
             <w:r>
               <w:t>4b1. De speler blijft een beurt in de gevangenis zitten</w:t>
@@ -1060,12 +1304,12 @@
           </w:p>
           <w:p>
             <w:pPr>
-              <w:pStyle w:val="NoSpacing"/>
-            </w:pPr>
-          </w:p>
-          <w:p>
-            <w:pPr>
-              <w:pStyle w:val="NoSpacing"/>
+              <w:pStyle w:val="Geenafstand"/>
+            </w:pPr>
+          </w:p>
+          <w:p>
+            <w:pPr>
+              <w:pStyle w:val="Geenafstand"/>
             </w:pPr>
             <w:r>
               <w:t xml:space="preserve">3b2. De speler heeft al 3 beurten in de gevangenis gezeten en heeft weer geen dubbel gegooid. </w:t>
@@ -1073,7 +1317,7 @@
           </w:p>
           <w:p>
             <w:pPr>
-              <w:pStyle w:val="NoSpacing"/>
+              <w:pStyle w:val="Geenafstand"/>
             </w:pPr>
             <w:r>
               <w:t>4b2. Ga verder bij stap 2.</w:t>
@@ -1081,17 +1325,17 @@
           </w:p>
           <w:p>
             <w:pPr>
-              <w:pStyle w:val="NoSpacing"/>
-            </w:pPr>
-          </w:p>
-        </w:tc>
-        <w:tc>
-          <w:tcPr>
-            <w:tcW w:w="4606" w:type="dxa"/>
-          </w:tcPr>
-          <w:p>
-            <w:pPr>
-              <w:pStyle w:val="NoSpacing"/>
+              <w:pStyle w:val="Geenafstand"/>
+            </w:pPr>
+          </w:p>
+        </w:tc>
+        <w:tc>
+          <w:tcPr>
+            <w:tcW w:w="4606" w:type="dxa"/>
+          </w:tcPr>
+          <w:p>
+            <w:pPr>
+              <w:pStyle w:val="Geenafstand"/>
             </w:pPr>
             <w:r>
               <w:t>3a. “Verlaat de gevangenis zonder te betalen” kaart gaat onderop de stapel algemeen fonds op kans kaarten</w:t>
@@ -1099,27 +1343,27 @@
           </w:p>
           <w:p>
             <w:pPr>
-              <w:pStyle w:val="NoSpacing"/>
-            </w:pPr>
-          </w:p>
-          <w:p>
-            <w:pPr>
-              <w:pStyle w:val="NoSpacing"/>
-            </w:pPr>
-          </w:p>
-          <w:p>
-            <w:pPr>
-              <w:pStyle w:val="NoSpacing"/>
-            </w:pPr>
-          </w:p>
-          <w:p>
-            <w:pPr>
-              <w:pStyle w:val="NoSpacing"/>
-            </w:pPr>
-          </w:p>
-          <w:p>
-            <w:pPr>
-              <w:pStyle w:val="NoSpacing"/>
+              <w:pStyle w:val="Geenafstand"/>
+            </w:pPr>
+          </w:p>
+          <w:p>
+            <w:pPr>
+              <w:pStyle w:val="Geenafstand"/>
+            </w:pPr>
+          </w:p>
+          <w:p>
+            <w:pPr>
+              <w:pStyle w:val="Geenafstand"/>
+            </w:pPr>
+          </w:p>
+          <w:p>
+            <w:pPr>
+              <w:pStyle w:val="Geenafstand"/>
+            </w:pPr>
+          </w:p>
+          <w:p>
+            <w:pPr>
+              <w:pStyle w:val="Geenafstand"/>
             </w:pPr>
           </w:p>
         </w:tc>
@@ -1127,12 +1371,12 @@
     </w:tbl>
     <w:p>
       <w:pPr>
-        <w:pStyle w:val="NoSpacing"/>
+        <w:pStyle w:val="Geenafstand"/>
       </w:pPr>
     </w:p>
     <w:p>
       <w:pPr>
-        <w:pStyle w:val="NoSpacing"/>
+        <w:pStyle w:val="Geenafstand"/>
       </w:pPr>
       <w:r>
         <w:br w:type="page"/>
@@ -1140,7 +1384,7 @@
     </w:p>
     <w:p>
       <w:pPr>
-        <w:pStyle w:val="Heading2"/>
+        <w:pStyle w:val="Kop2"/>
       </w:pPr>
       <w:r>
         <w:t>3. Speler komt op de straat van een andere speler</w:t>
@@ -1157,7 +1401,7 @@
           <w:insideH w:val="single" w:sz="4" w:space="0" w:color="auto"/>
           <w:insideV w:val="single" w:sz="4" w:space="0" w:color="auto"/>
         </w:tblBorders>
-        <w:tblLook w:val="00A0"/>
+        <w:tblLook w:val="00A0" w:firstRow="1" w:lastRow="0" w:firstColumn="1" w:lastColumn="0" w:noHBand="0" w:noVBand="0"/>
       </w:tblPr>
       <w:tblGrid>
         <w:gridCol w:w="4606"/>
@@ -1171,10 +1415,15 @@
           </w:tcPr>
           <w:p>
             <w:pPr>
-              <w:pStyle w:val="NoSpacing"/>
-            </w:pPr>
-            <w:r>
-              <w:t xml:space="preserve">Primary Actor: </w:t>
+              <w:pStyle w:val="Geenafstand"/>
+            </w:pPr>
+            <w:proofErr w:type="spellStart"/>
+            <w:r>
+              <w:t>Primary</w:t>
+            </w:r>
+            <w:proofErr w:type="spellEnd"/>
+            <w:r>
+              <w:t xml:space="preserve"> Actor: </w:t>
             </w:r>
             <w:r>
               <w:t>Speler</w:t>
@@ -1190,10 +1439,26 @@
           </w:tcPr>
           <w:p>
             <w:pPr>
-              <w:pStyle w:val="NoSpacing"/>
-            </w:pPr>
-            <w:r>
-              <w:t xml:space="preserve">Stakeholders and interests: </w:t>
+              <w:pStyle w:val="Geenafstand"/>
+            </w:pPr>
+            <w:r>
+              <w:t xml:space="preserve">Stakeholders </w:t>
+            </w:r>
+            <w:proofErr w:type="spellStart"/>
+            <w:r>
+              <w:t>and</w:t>
+            </w:r>
+            <w:proofErr w:type="spellEnd"/>
+            <w:r>
+              <w:t xml:space="preserve"> </w:t>
+            </w:r>
+            <w:proofErr w:type="spellStart"/>
+            <w:r>
+              <w:t>interests</w:t>
+            </w:r>
+            <w:proofErr w:type="spellEnd"/>
+            <w:r>
+              <w:t xml:space="preserve">: </w:t>
             </w:r>
             <w:r>
               <w:t>Speler, en speler die eigenaar is van de straat.</w:t>
@@ -1209,10 +1474,15 @@
           </w:tcPr>
           <w:p>
             <w:pPr>
-              <w:pStyle w:val="NoSpacing"/>
-            </w:pPr>
-            <w:r>
-              <w:t xml:space="preserve">Preconditions: Speler is aan de beurt en heeft gegooid. Na het verzetten van de pion staat deze op </w:t>
+              <w:pStyle w:val="Geenafstand"/>
+            </w:pPr>
+            <w:proofErr w:type="spellStart"/>
+            <w:r>
+              <w:t>Preconditions</w:t>
+            </w:r>
+            <w:proofErr w:type="spellEnd"/>
+            <w:r>
+              <w:t xml:space="preserve">: Speler is aan de beurt en heeft gegooid. Na het verzetten van de pion staat deze op </w:t>
             </w:r>
             <w:r>
               <w:t>de straat van de andere speler.</w:t>
@@ -1228,10 +1498,23 @@
           </w:tcPr>
           <w:p>
             <w:pPr>
-              <w:pStyle w:val="NoSpacing"/>
-            </w:pPr>
-            <w:r>
-              <w:t xml:space="preserve">Postconditions (Succes guarantee): </w:t>
+              <w:pStyle w:val="Geenafstand"/>
+            </w:pPr>
+            <w:proofErr w:type="spellStart"/>
+            <w:r>
+              <w:t>Postconditions</w:t>
+            </w:r>
+            <w:proofErr w:type="spellEnd"/>
+            <w:r>
+              <w:t xml:space="preserve"> (Succes </w:t>
+            </w:r>
+            <w:proofErr w:type="spellStart"/>
+            <w:r>
+              <w:t>guarantee</w:t>
+            </w:r>
+            <w:proofErr w:type="spellEnd"/>
+            <w:r>
+              <w:t xml:space="preserve">): </w:t>
             </w:r>
             <w:r>
               <w:t>Speler heeft zijn 'huur' betaald</w:t>
@@ -1247,22 +1530,27 @@
           </w:tcPr>
           <w:p>
             <w:pPr>
-              <w:pStyle w:val="NoSpacing"/>
-            </w:pPr>
-            <w:r>
-              <w:t>Main Succes Scenario</w:t>
-            </w:r>
-          </w:p>
-        </w:tc>
-      </w:tr>
-      <w:tr>
-        <w:tc>
-          <w:tcPr>
-            <w:tcW w:w="4606" w:type="dxa"/>
-          </w:tcPr>
-          <w:p>
-            <w:pPr>
-              <w:pStyle w:val="NoSpacing"/>
+              <w:pStyle w:val="Geenafstand"/>
+            </w:pPr>
+            <w:proofErr w:type="spellStart"/>
+            <w:r>
+              <w:t>Main</w:t>
+            </w:r>
+            <w:proofErr w:type="spellEnd"/>
+            <w:r>
+              <w:t xml:space="preserve"> Succes Scenario</w:t>
+            </w:r>
+          </w:p>
+        </w:tc>
+      </w:tr>
+      <w:tr>
+        <w:tc>
+          <w:tcPr>
+            <w:tcW w:w="4606" w:type="dxa"/>
+          </w:tcPr>
+          <w:p>
+            <w:pPr>
+              <w:pStyle w:val="Geenafstand"/>
               <w:jc w:val="center"/>
             </w:pPr>
             <w:r>
@@ -1276,23 +1564,28 @@
           </w:tcPr>
           <w:p>
             <w:pPr>
-              <w:pStyle w:val="NoSpacing"/>
+              <w:pStyle w:val="Geenafstand"/>
               <w:jc w:val="center"/>
             </w:pPr>
             <w:r>
-              <w:t>System responsibility</w:t>
-            </w:r>
-          </w:p>
-        </w:tc>
-      </w:tr>
-      <w:tr>
-        <w:tc>
-          <w:tcPr>
-            <w:tcW w:w="4606" w:type="dxa"/>
-          </w:tcPr>
-          <w:p>
-            <w:pPr>
-              <w:pStyle w:val="NoSpacing"/>
+              <w:t xml:space="preserve">System </w:t>
+            </w:r>
+            <w:proofErr w:type="spellStart"/>
+            <w:r>
+              <w:t>responsibility</w:t>
+            </w:r>
+            <w:proofErr w:type="spellEnd"/>
+          </w:p>
+        </w:tc>
+      </w:tr>
+      <w:tr>
+        <w:tc>
+          <w:tcPr>
+            <w:tcW w:w="4606" w:type="dxa"/>
+          </w:tcPr>
+          <w:p>
+            <w:pPr>
+              <w:pStyle w:val="Geenafstand"/>
             </w:pPr>
             <w:r>
               <w:t xml:space="preserve">1. </w:t>
@@ -1308,15 +1601,23 @@
           </w:tcPr>
           <w:p>
             <w:pPr>
-              <w:pStyle w:val="NoSpacing"/>
-            </w:pPr>
-            <w:r>
-              <w:t>2. Systeemberemt schuld aan andere speler</w:t>
-            </w:r>
-          </w:p>
-          <w:p>
-            <w:pPr>
-              <w:pStyle w:val="NoSpacing"/>
+              <w:pStyle w:val="Geenafstand"/>
+            </w:pPr>
+            <w:r>
+              <w:t xml:space="preserve">2. </w:t>
+            </w:r>
+            <w:proofErr w:type="spellStart"/>
+            <w:r>
+              <w:t>Systeemberemt</w:t>
+            </w:r>
+            <w:proofErr w:type="spellEnd"/>
+            <w:r>
+              <w:t xml:space="preserve"> schuld aan andere speler</w:t>
+            </w:r>
+          </w:p>
+          <w:p>
+            <w:pPr>
+              <w:pStyle w:val="Geenafstand"/>
             </w:pPr>
             <w:r>
               <w:t>3. Bank incasseert berekende schuld</w:t>
@@ -1324,7 +1625,7 @@
           </w:p>
           <w:p>
             <w:pPr>
-              <w:pStyle w:val="NoSpacing"/>
+              <w:pStyle w:val="Geenafstand"/>
             </w:pPr>
             <w:r>
               <w:t>4. Bank keert schuld uit aan eigenaar van de straat.</w:t>
@@ -1339,32 +1640,53 @@
           </w:tcPr>
           <w:p>
             <w:pPr>
-              <w:pStyle w:val="NoSpacing"/>
-            </w:pPr>
-            <w:r>
-              <w:t>Extensions (Alternate flows):</w:t>
-            </w:r>
-          </w:p>
-        </w:tc>
-        <w:tc>
-          <w:tcPr>
-            <w:tcW w:w="4606" w:type="dxa"/>
-          </w:tcPr>
-          <w:p>
-            <w:pPr>
-              <w:pStyle w:val="NoSpacing"/>
-            </w:pPr>
-          </w:p>
-        </w:tc>
-      </w:tr>
-      <w:tr>
-        <w:tc>
-          <w:tcPr>
-            <w:tcW w:w="4606" w:type="dxa"/>
-          </w:tcPr>
-          <w:p>
-            <w:pPr>
-              <w:pStyle w:val="NoSpacing"/>
+              <w:pStyle w:val="Geenafstand"/>
+            </w:pPr>
+            <w:proofErr w:type="spellStart"/>
+            <w:r>
+              <w:t>Extensions</w:t>
+            </w:r>
+            <w:proofErr w:type="spellEnd"/>
+            <w:r>
+              <w:t xml:space="preserve"> (</w:t>
+            </w:r>
+            <w:proofErr w:type="spellStart"/>
+            <w:r>
+              <w:t>Alternate</w:t>
+            </w:r>
+            <w:proofErr w:type="spellEnd"/>
+            <w:r>
+              <w:t xml:space="preserve"> </w:t>
+            </w:r>
+            <w:proofErr w:type="spellStart"/>
+            <w:r>
+              <w:t>flows</w:t>
+            </w:r>
+            <w:proofErr w:type="spellEnd"/>
+            <w:r>
+              <w:t>):</w:t>
+            </w:r>
+          </w:p>
+        </w:tc>
+        <w:tc>
+          <w:tcPr>
+            <w:tcW w:w="4606" w:type="dxa"/>
+          </w:tcPr>
+          <w:p>
+            <w:pPr>
+              <w:pStyle w:val="Geenafstand"/>
+            </w:pPr>
+          </w:p>
+        </w:tc>
+      </w:tr>
+      <w:tr>
+        <w:tc>
+          <w:tcPr>
+            <w:tcW w:w="4606" w:type="dxa"/>
+          </w:tcPr>
+          <w:p>
+            <w:pPr>
+              <w:pStyle w:val="Geenafstand"/>
               <w:jc w:val="center"/>
             </w:pPr>
             <w:r>
@@ -1378,23 +1700,28 @@
           </w:tcPr>
           <w:p>
             <w:pPr>
-              <w:pStyle w:val="NoSpacing"/>
+              <w:pStyle w:val="Geenafstand"/>
               <w:jc w:val="center"/>
             </w:pPr>
             <w:r>
-              <w:t>System responsibility</w:t>
-            </w:r>
-          </w:p>
-        </w:tc>
-      </w:tr>
-      <w:tr>
-        <w:tc>
-          <w:tcPr>
-            <w:tcW w:w="4606" w:type="dxa"/>
-          </w:tcPr>
-          <w:p>
-            <w:pPr>
-              <w:pStyle w:val="NoSpacing"/>
+              <w:t xml:space="preserve">System </w:t>
+            </w:r>
+            <w:proofErr w:type="spellStart"/>
+            <w:r>
+              <w:t>responsibility</w:t>
+            </w:r>
+            <w:proofErr w:type="spellEnd"/>
+          </w:p>
+        </w:tc>
+      </w:tr>
+      <w:tr>
+        <w:tc>
+          <w:tcPr>
+            <w:tcW w:w="4606" w:type="dxa"/>
+          </w:tcPr>
+          <w:p>
+            <w:pPr>
+              <w:pStyle w:val="Geenafstand"/>
             </w:pPr>
             <w:r>
               <w:t>3a. Speler heeft onvoldoende geld om schuld te voldoen en wordt de gelegenheid gegeven iets te verkopen.</w:t>
@@ -1402,7 +1729,7 @@
           </w:p>
           <w:p>
             <w:pPr>
-              <w:pStyle w:val="NoSpacing"/>
+              <w:pStyle w:val="Geenafstand"/>
             </w:pPr>
             <w:r>
               <w:t>3b. Speler kan onvoldoende verkopen. Al zijn bezittingen vervallen aan eigenaar van de straat en speler heeft verloren.</w:t>
@@ -1415,7 +1742,7 @@
           </w:tcPr>
           <w:p>
             <w:pPr>
-              <w:pStyle w:val="NoSpacing"/>
+              <w:pStyle w:val="Geenafstand"/>
             </w:pPr>
           </w:p>
         </w:tc>
@@ -1423,7 +1750,1076 @@
     </w:tbl>
     <w:p>
       <w:pPr>
-        <w:pStyle w:val="NoSpacing"/>
+        <w:pStyle w:val="Geenafstand"/>
+      </w:pPr>
+    </w:p>
+    <w:p>
+      <w:pPr>
+        <w:pStyle w:val="Kop2"/>
+      </w:pPr>
+      <w:r>
+        <w:br w:type="page"/>
+      </w:r>
+      <w:r>
+        <w:lastRenderedPageBreak/>
+        <w:t xml:space="preserve">4. </w:t>
+      </w:r>
+      <w:r>
+        <w:t>Speler komt op het vak “Kans”</w:t>
+      </w:r>
+    </w:p>
+    <w:p>
+      <w:pPr>
+        <w:pStyle w:val="Geenafstand"/>
+      </w:pPr>
+    </w:p>
+    <w:tbl>
+      <w:tblPr>
+        <w:tblW w:w="0" w:type="auto"/>
+        <w:tblBorders>
+          <w:top w:val="single" w:sz="4" w:space="0" w:color="auto"/>
+          <w:left w:val="single" w:sz="4" w:space="0" w:color="auto"/>
+          <w:bottom w:val="single" w:sz="4" w:space="0" w:color="auto"/>
+          <w:right w:val="single" w:sz="4" w:space="0" w:color="auto"/>
+          <w:insideH w:val="single" w:sz="4" w:space="0" w:color="auto"/>
+          <w:insideV w:val="single" w:sz="4" w:space="0" w:color="auto"/>
+        </w:tblBorders>
+        <w:tblLook w:val="00A0" w:firstRow="1" w:lastRow="0" w:firstColumn="1" w:lastColumn="0" w:noHBand="0" w:noVBand="0"/>
+      </w:tblPr>
+      <w:tblGrid>
+        <w:gridCol w:w="4606"/>
+        <w:gridCol w:w="4606"/>
+      </w:tblGrid>
+      <w:tr>
+        <w:tc>
+          <w:tcPr>
+            <w:tcW w:w="9212" w:type="dxa"/>
+            <w:gridSpan w:val="2"/>
+          </w:tcPr>
+          <w:p>
+            <w:pPr>
+              <w:pStyle w:val="Geenafstand"/>
+            </w:pPr>
+            <w:proofErr w:type="spellStart"/>
+            <w:r>
+              <w:t>Primary</w:t>
+            </w:r>
+            <w:proofErr w:type="spellEnd"/>
+            <w:r>
+              <w:t xml:space="preserve"> Actor: </w:t>
+            </w:r>
+            <w:r>
+              <w:t>Speler</w:t>
+            </w:r>
+          </w:p>
+        </w:tc>
+      </w:tr>
+      <w:tr>
+        <w:tc>
+          <w:tcPr>
+            <w:tcW w:w="9212" w:type="dxa"/>
+            <w:gridSpan w:val="2"/>
+          </w:tcPr>
+          <w:p>
+            <w:pPr>
+              <w:pStyle w:val="Geenafstand"/>
+            </w:pPr>
+            <w:r>
+              <w:t xml:space="preserve">Stakeholders </w:t>
+            </w:r>
+            <w:proofErr w:type="spellStart"/>
+            <w:r>
+              <w:t>and</w:t>
+            </w:r>
+            <w:proofErr w:type="spellEnd"/>
+            <w:r>
+              <w:t xml:space="preserve"> </w:t>
+            </w:r>
+            <w:proofErr w:type="spellStart"/>
+            <w:r>
+              <w:t>interests</w:t>
+            </w:r>
+            <w:proofErr w:type="spellEnd"/>
+            <w:r>
+              <w:t xml:space="preserve">: </w:t>
+            </w:r>
+            <w:r>
+              <w:t>Speler</w:t>
+            </w:r>
+          </w:p>
+        </w:tc>
+      </w:tr>
+      <w:tr>
+        <w:tc>
+          <w:tcPr>
+            <w:tcW w:w="9212" w:type="dxa"/>
+            <w:gridSpan w:val="2"/>
+          </w:tcPr>
+          <w:p>
+            <w:pPr>
+              <w:pStyle w:val="Geenafstand"/>
+            </w:pPr>
+            <w:proofErr w:type="spellStart"/>
+            <w:r>
+              <w:t>Preconditions</w:t>
+            </w:r>
+            <w:proofErr w:type="spellEnd"/>
+            <w:r>
+              <w:t xml:space="preserve">: </w:t>
+            </w:r>
+            <w:r>
+              <w:t>Speler heeft net gegooid, en na het verzetten ervan komt deze op kans</w:t>
+            </w:r>
+          </w:p>
+        </w:tc>
+      </w:tr>
+      <w:tr>
+        <w:tc>
+          <w:tcPr>
+            <w:tcW w:w="9212" w:type="dxa"/>
+            <w:gridSpan w:val="2"/>
+          </w:tcPr>
+          <w:p>
+            <w:pPr>
+              <w:pStyle w:val="Geenafstand"/>
+            </w:pPr>
+            <w:proofErr w:type="spellStart"/>
+            <w:r>
+              <w:t>Postconditions</w:t>
+            </w:r>
+            <w:proofErr w:type="spellEnd"/>
+            <w:r>
+              <w:t xml:space="preserve"> (Succes </w:t>
+            </w:r>
+            <w:proofErr w:type="spellStart"/>
+            <w:r>
+              <w:t>guarantee</w:t>
+            </w:r>
+            <w:proofErr w:type="spellEnd"/>
+            <w:r>
+              <w:t xml:space="preserve">): </w:t>
+            </w:r>
+            <w:r>
+              <w:t>De kanskaart is afgewerkt</w:t>
+            </w:r>
+          </w:p>
+        </w:tc>
+      </w:tr>
+      <w:tr>
+        <w:tc>
+          <w:tcPr>
+            <w:tcW w:w="9212" w:type="dxa"/>
+            <w:gridSpan w:val="2"/>
+          </w:tcPr>
+          <w:p>
+            <w:pPr>
+              <w:pStyle w:val="Geenafstand"/>
+            </w:pPr>
+            <w:proofErr w:type="spellStart"/>
+            <w:r>
+              <w:t>Main</w:t>
+            </w:r>
+            <w:proofErr w:type="spellEnd"/>
+            <w:r>
+              <w:t xml:space="preserve"> Succes Scenario</w:t>
+            </w:r>
+          </w:p>
+        </w:tc>
+      </w:tr>
+      <w:tr>
+        <w:tc>
+          <w:tcPr>
+            <w:tcW w:w="4606" w:type="dxa"/>
+          </w:tcPr>
+          <w:p>
+            <w:pPr>
+              <w:pStyle w:val="Geenafstand"/>
+              <w:jc w:val="center"/>
+            </w:pPr>
+            <w:r>
+              <w:t>Actor action</w:t>
+            </w:r>
+          </w:p>
+        </w:tc>
+        <w:tc>
+          <w:tcPr>
+            <w:tcW w:w="4606" w:type="dxa"/>
+          </w:tcPr>
+          <w:p>
+            <w:pPr>
+              <w:pStyle w:val="Geenafstand"/>
+              <w:jc w:val="center"/>
+            </w:pPr>
+            <w:r>
+              <w:t xml:space="preserve">System </w:t>
+            </w:r>
+            <w:proofErr w:type="spellStart"/>
+            <w:r>
+              <w:t>responsibility</w:t>
+            </w:r>
+            <w:proofErr w:type="spellEnd"/>
+          </w:p>
+        </w:tc>
+      </w:tr>
+      <w:tr>
+        <w:tc>
+          <w:tcPr>
+            <w:tcW w:w="4606" w:type="dxa"/>
+          </w:tcPr>
+          <w:p>
+            <w:pPr>
+              <w:pStyle w:val="Geenafstand"/>
+            </w:pPr>
+            <w:r>
+              <w:t xml:space="preserve">1. </w:t>
+            </w:r>
+            <w:r>
+              <w:t>Speler land op het vak “Kans”</w:t>
+            </w:r>
+          </w:p>
+          <w:p>
+            <w:pPr>
+              <w:pStyle w:val="Geenafstand"/>
+            </w:pPr>
+          </w:p>
+          <w:p>
+            <w:pPr>
+              <w:pStyle w:val="Geenafstand"/>
+            </w:pPr>
+            <w:r>
+              <w:t>4. Speler betaald, krijgt geld of voert de opdracht op de kanskaart uit.</w:t>
+            </w:r>
+            <w:bookmarkStart w:id="0" w:name="_GoBack"/>
+            <w:bookmarkEnd w:id="0"/>
+          </w:p>
+        </w:tc>
+        <w:tc>
+          <w:tcPr>
+            <w:tcW w:w="4606" w:type="dxa"/>
+          </w:tcPr>
+          <w:p>
+            <w:pPr>
+              <w:pStyle w:val="Geenafstand"/>
+            </w:pPr>
+            <w:r>
+              <w:t>2. Systeem pakt de bovenste kanskaart</w:t>
+            </w:r>
+          </w:p>
+          <w:p>
+            <w:pPr>
+              <w:pStyle w:val="Geenafstand"/>
+            </w:pPr>
+            <w:r>
+              <w:t>3. Kanskaart wordt afgewerkt</w:t>
+            </w:r>
+          </w:p>
+          <w:p>
+            <w:pPr>
+              <w:pStyle w:val="Geenafstand"/>
+            </w:pPr>
+            <w:r>
+              <w:t xml:space="preserve">5. </w:t>
+            </w:r>
+            <w:r>
+              <w:t xml:space="preserve">Einde </w:t>
+            </w:r>
+            <w:proofErr w:type="spellStart"/>
+            <w:r>
+              <w:t>use</w:t>
+            </w:r>
+            <w:proofErr w:type="spellEnd"/>
+            <w:r>
+              <w:t xml:space="preserve"> case</w:t>
+            </w:r>
+          </w:p>
+        </w:tc>
+      </w:tr>
+      <w:tr>
+        <w:tc>
+          <w:tcPr>
+            <w:tcW w:w="4606" w:type="dxa"/>
+          </w:tcPr>
+          <w:p>
+            <w:pPr>
+              <w:pStyle w:val="Geenafstand"/>
+            </w:pPr>
+            <w:proofErr w:type="spellStart"/>
+            <w:r>
+              <w:t>Extensions</w:t>
+            </w:r>
+            <w:proofErr w:type="spellEnd"/>
+            <w:r>
+              <w:t xml:space="preserve"> (</w:t>
+            </w:r>
+            <w:proofErr w:type="spellStart"/>
+            <w:r>
+              <w:t>Alternate</w:t>
+            </w:r>
+            <w:proofErr w:type="spellEnd"/>
+            <w:r>
+              <w:t xml:space="preserve"> </w:t>
+            </w:r>
+            <w:proofErr w:type="spellStart"/>
+            <w:r>
+              <w:t>flows</w:t>
+            </w:r>
+            <w:proofErr w:type="spellEnd"/>
+            <w:r>
+              <w:t>):</w:t>
+            </w:r>
+          </w:p>
+        </w:tc>
+        <w:tc>
+          <w:tcPr>
+            <w:tcW w:w="4606" w:type="dxa"/>
+          </w:tcPr>
+          <w:p>
+            <w:pPr>
+              <w:pStyle w:val="Geenafstand"/>
+            </w:pPr>
+          </w:p>
+        </w:tc>
+      </w:tr>
+      <w:tr>
+        <w:tc>
+          <w:tcPr>
+            <w:tcW w:w="4606" w:type="dxa"/>
+          </w:tcPr>
+          <w:p>
+            <w:pPr>
+              <w:pStyle w:val="Geenafstand"/>
+              <w:jc w:val="center"/>
+            </w:pPr>
+            <w:r>
+              <w:t>Actor action</w:t>
+            </w:r>
+          </w:p>
+        </w:tc>
+        <w:tc>
+          <w:tcPr>
+            <w:tcW w:w="4606" w:type="dxa"/>
+          </w:tcPr>
+          <w:p>
+            <w:pPr>
+              <w:pStyle w:val="Geenafstand"/>
+              <w:jc w:val="center"/>
+            </w:pPr>
+            <w:r>
+              <w:t xml:space="preserve">System </w:t>
+            </w:r>
+            <w:proofErr w:type="spellStart"/>
+            <w:r>
+              <w:t>responsibility</w:t>
+            </w:r>
+            <w:proofErr w:type="spellEnd"/>
+          </w:p>
+        </w:tc>
+      </w:tr>
+      <w:tr>
+        <w:tc>
+          <w:tcPr>
+            <w:tcW w:w="4606" w:type="dxa"/>
+          </w:tcPr>
+          <w:p>
+            <w:pPr>
+              <w:pStyle w:val="Geenafstand"/>
+            </w:pPr>
+          </w:p>
+        </w:tc>
+        <w:tc>
+          <w:tcPr>
+            <w:tcW w:w="4606" w:type="dxa"/>
+          </w:tcPr>
+          <w:p>
+            <w:pPr>
+              <w:pStyle w:val="Geenafstand"/>
+            </w:pPr>
+          </w:p>
+        </w:tc>
+      </w:tr>
+    </w:tbl>
+    <w:p>
+      <w:pPr>
+        <w:pStyle w:val="Geenafstand"/>
+      </w:pPr>
+    </w:p>
+    <w:p>
+      <w:pPr>
+        <w:pStyle w:val="Kop2"/>
+      </w:pPr>
+      <w:r>
+        <w:br w:type="page"/>
+      </w:r>
+      <w:r>
+        <w:lastRenderedPageBreak/>
+        <w:t xml:space="preserve">5. </w:t>
+      </w:r>
+      <w:r>
+        <w:t>Speler komt op een straat die van niemand is</w:t>
+      </w:r>
+    </w:p>
+    <w:p>
+      <w:pPr>
+        <w:pStyle w:val="Geenafstand"/>
+      </w:pPr>
+    </w:p>
+    <w:tbl>
+      <w:tblPr>
+        <w:tblW w:w="0" w:type="auto"/>
+        <w:tblBorders>
+          <w:top w:val="single" w:sz="4" w:space="0" w:color="auto"/>
+          <w:left w:val="single" w:sz="4" w:space="0" w:color="auto"/>
+          <w:bottom w:val="single" w:sz="4" w:space="0" w:color="auto"/>
+          <w:right w:val="single" w:sz="4" w:space="0" w:color="auto"/>
+          <w:insideH w:val="single" w:sz="4" w:space="0" w:color="auto"/>
+          <w:insideV w:val="single" w:sz="4" w:space="0" w:color="auto"/>
+        </w:tblBorders>
+        <w:tblLook w:val="00A0" w:firstRow="1" w:lastRow="0" w:firstColumn="1" w:lastColumn="0" w:noHBand="0" w:noVBand="0"/>
+      </w:tblPr>
+      <w:tblGrid>
+        <w:gridCol w:w="4606"/>
+        <w:gridCol w:w="4606"/>
+      </w:tblGrid>
+      <w:tr>
+        <w:tc>
+          <w:tcPr>
+            <w:tcW w:w="9212" w:type="dxa"/>
+            <w:gridSpan w:val="2"/>
+          </w:tcPr>
+          <w:p>
+            <w:pPr>
+              <w:pStyle w:val="Geenafstand"/>
+            </w:pPr>
+            <w:proofErr w:type="spellStart"/>
+            <w:r>
+              <w:t>Primary</w:t>
+            </w:r>
+            <w:proofErr w:type="spellEnd"/>
+            <w:r>
+              <w:t xml:space="preserve"> Actor: </w:t>
+            </w:r>
+            <w:r>
+              <w:t>Speler</w:t>
+            </w:r>
+          </w:p>
+        </w:tc>
+      </w:tr>
+      <w:tr>
+        <w:tc>
+          <w:tcPr>
+            <w:tcW w:w="9212" w:type="dxa"/>
+            <w:gridSpan w:val="2"/>
+          </w:tcPr>
+          <w:p>
+            <w:pPr>
+              <w:pStyle w:val="Geenafstand"/>
+            </w:pPr>
+            <w:r>
+              <w:t xml:space="preserve">Stakeholders </w:t>
+            </w:r>
+            <w:proofErr w:type="spellStart"/>
+            <w:r>
+              <w:t>and</w:t>
+            </w:r>
+            <w:proofErr w:type="spellEnd"/>
+            <w:r>
+              <w:t xml:space="preserve"> </w:t>
+            </w:r>
+            <w:proofErr w:type="spellStart"/>
+            <w:r>
+              <w:t>interests</w:t>
+            </w:r>
+            <w:proofErr w:type="spellEnd"/>
+            <w:r>
+              <w:t xml:space="preserve">: </w:t>
+            </w:r>
+          </w:p>
+        </w:tc>
+      </w:tr>
+      <w:tr>
+        <w:tc>
+          <w:tcPr>
+            <w:tcW w:w="9212" w:type="dxa"/>
+            <w:gridSpan w:val="2"/>
+          </w:tcPr>
+          <w:p>
+            <w:pPr>
+              <w:pStyle w:val="Geenafstand"/>
+            </w:pPr>
+            <w:proofErr w:type="spellStart"/>
+            <w:r>
+              <w:t>Preconditions</w:t>
+            </w:r>
+            <w:proofErr w:type="spellEnd"/>
+            <w:r>
+              <w:t xml:space="preserve">: </w:t>
+            </w:r>
+          </w:p>
+        </w:tc>
+      </w:tr>
+      <w:tr>
+        <w:tc>
+          <w:tcPr>
+            <w:tcW w:w="9212" w:type="dxa"/>
+            <w:gridSpan w:val="2"/>
+          </w:tcPr>
+          <w:p>
+            <w:pPr>
+              <w:pStyle w:val="Geenafstand"/>
+            </w:pPr>
+            <w:proofErr w:type="spellStart"/>
+            <w:r>
+              <w:t>Postconditions</w:t>
+            </w:r>
+            <w:proofErr w:type="spellEnd"/>
+            <w:r>
+              <w:t xml:space="preserve"> (Succes </w:t>
+            </w:r>
+            <w:proofErr w:type="spellStart"/>
+            <w:r>
+              <w:t>guarantee</w:t>
+            </w:r>
+            <w:proofErr w:type="spellEnd"/>
+            <w:r>
+              <w:t xml:space="preserve">): </w:t>
+            </w:r>
+          </w:p>
+        </w:tc>
+      </w:tr>
+      <w:tr>
+        <w:tc>
+          <w:tcPr>
+            <w:tcW w:w="9212" w:type="dxa"/>
+            <w:gridSpan w:val="2"/>
+          </w:tcPr>
+          <w:p>
+            <w:pPr>
+              <w:pStyle w:val="Geenafstand"/>
+            </w:pPr>
+            <w:proofErr w:type="spellStart"/>
+            <w:r>
+              <w:t>Main</w:t>
+            </w:r>
+            <w:proofErr w:type="spellEnd"/>
+            <w:r>
+              <w:t xml:space="preserve"> Succes Scenario</w:t>
+            </w:r>
+          </w:p>
+        </w:tc>
+      </w:tr>
+      <w:tr>
+        <w:tc>
+          <w:tcPr>
+            <w:tcW w:w="4606" w:type="dxa"/>
+          </w:tcPr>
+          <w:p>
+            <w:pPr>
+              <w:pStyle w:val="Geenafstand"/>
+              <w:jc w:val="center"/>
+            </w:pPr>
+            <w:r>
+              <w:t>Actor action</w:t>
+            </w:r>
+          </w:p>
+        </w:tc>
+        <w:tc>
+          <w:tcPr>
+            <w:tcW w:w="4606" w:type="dxa"/>
+          </w:tcPr>
+          <w:p>
+            <w:pPr>
+              <w:pStyle w:val="Geenafstand"/>
+              <w:jc w:val="center"/>
+            </w:pPr>
+            <w:r>
+              <w:t xml:space="preserve">System </w:t>
+            </w:r>
+            <w:proofErr w:type="spellStart"/>
+            <w:r>
+              <w:t>responsibility</w:t>
+            </w:r>
+            <w:proofErr w:type="spellEnd"/>
+          </w:p>
+        </w:tc>
+      </w:tr>
+      <w:tr>
+        <w:tc>
+          <w:tcPr>
+            <w:tcW w:w="4606" w:type="dxa"/>
+          </w:tcPr>
+          <w:p>
+            <w:pPr>
+              <w:pStyle w:val="Geenafstand"/>
+            </w:pPr>
+            <w:r>
+              <w:t xml:space="preserve">1. </w:t>
+            </w:r>
+          </w:p>
+        </w:tc>
+        <w:tc>
+          <w:tcPr>
+            <w:tcW w:w="4606" w:type="dxa"/>
+          </w:tcPr>
+          <w:p>
+            <w:pPr>
+              <w:pStyle w:val="Geenafstand"/>
+            </w:pPr>
+          </w:p>
+        </w:tc>
+      </w:tr>
+      <w:tr>
+        <w:tc>
+          <w:tcPr>
+            <w:tcW w:w="4606" w:type="dxa"/>
+          </w:tcPr>
+          <w:p>
+            <w:pPr>
+              <w:pStyle w:val="Geenafstand"/>
+            </w:pPr>
+            <w:proofErr w:type="spellStart"/>
+            <w:r>
+              <w:t>Extensions</w:t>
+            </w:r>
+            <w:proofErr w:type="spellEnd"/>
+            <w:r>
+              <w:t xml:space="preserve"> (</w:t>
+            </w:r>
+            <w:proofErr w:type="spellStart"/>
+            <w:r>
+              <w:t>Alternate</w:t>
+            </w:r>
+            <w:proofErr w:type="spellEnd"/>
+            <w:r>
+              <w:t xml:space="preserve"> </w:t>
+            </w:r>
+            <w:proofErr w:type="spellStart"/>
+            <w:r>
+              <w:t>flows</w:t>
+            </w:r>
+            <w:proofErr w:type="spellEnd"/>
+            <w:r>
+              <w:t>):</w:t>
+            </w:r>
+          </w:p>
+        </w:tc>
+        <w:tc>
+          <w:tcPr>
+            <w:tcW w:w="4606" w:type="dxa"/>
+          </w:tcPr>
+          <w:p>
+            <w:pPr>
+              <w:pStyle w:val="Geenafstand"/>
+            </w:pPr>
+          </w:p>
+        </w:tc>
+      </w:tr>
+      <w:tr>
+        <w:tc>
+          <w:tcPr>
+            <w:tcW w:w="4606" w:type="dxa"/>
+          </w:tcPr>
+          <w:p>
+            <w:pPr>
+              <w:pStyle w:val="Geenafstand"/>
+              <w:jc w:val="center"/>
+            </w:pPr>
+            <w:r>
+              <w:t>Actor action</w:t>
+            </w:r>
+          </w:p>
+        </w:tc>
+        <w:tc>
+          <w:tcPr>
+            <w:tcW w:w="4606" w:type="dxa"/>
+          </w:tcPr>
+          <w:p>
+            <w:pPr>
+              <w:pStyle w:val="Geenafstand"/>
+              <w:jc w:val="center"/>
+            </w:pPr>
+            <w:r>
+              <w:t xml:space="preserve">System </w:t>
+            </w:r>
+            <w:proofErr w:type="spellStart"/>
+            <w:r>
+              <w:t>responsibility</w:t>
+            </w:r>
+            <w:proofErr w:type="spellEnd"/>
+          </w:p>
+        </w:tc>
+      </w:tr>
+      <w:tr>
+        <w:tc>
+          <w:tcPr>
+            <w:tcW w:w="4606" w:type="dxa"/>
+          </w:tcPr>
+          <w:p>
+            <w:pPr>
+              <w:pStyle w:val="Geenafstand"/>
+            </w:pPr>
+            <w:r>
+              <w:t xml:space="preserve">2a. </w:t>
+            </w:r>
+          </w:p>
+        </w:tc>
+        <w:tc>
+          <w:tcPr>
+            <w:tcW w:w="4606" w:type="dxa"/>
+          </w:tcPr>
+          <w:p>
+            <w:pPr>
+              <w:pStyle w:val="Geenafstand"/>
+            </w:pPr>
+          </w:p>
+        </w:tc>
+      </w:tr>
+    </w:tbl>
+    <w:p>
+      <w:pPr>
+        <w:pStyle w:val="Geenafstand"/>
+      </w:pPr>
+    </w:p>
+    <w:p>
+      <w:pPr>
+        <w:pStyle w:val="Geenafstand"/>
+      </w:pPr>
+    </w:p>
+    <w:p>
+      <w:pPr>
+        <w:pStyle w:val="Kop2"/>
+      </w:pPr>
+      <w:r>
+        <w:br w:type="page"/>
+      </w:r>
+      <w:r>
+        <w:lastRenderedPageBreak/>
+        <w:t xml:space="preserve">6. </w:t>
+      </w:r>
+      <w:r>
+        <w:t>Speler komt op of over “Start”</w:t>
+      </w:r>
+    </w:p>
+    <w:p>
+      <w:pPr>
+        <w:pStyle w:val="Geenafstand"/>
+      </w:pPr>
+    </w:p>
+    <w:tbl>
+      <w:tblPr>
+        <w:tblW w:w="0" w:type="auto"/>
+        <w:tblBorders>
+          <w:top w:val="single" w:sz="4" w:space="0" w:color="auto"/>
+          <w:left w:val="single" w:sz="4" w:space="0" w:color="auto"/>
+          <w:bottom w:val="single" w:sz="4" w:space="0" w:color="auto"/>
+          <w:right w:val="single" w:sz="4" w:space="0" w:color="auto"/>
+          <w:insideH w:val="single" w:sz="4" w:space="0" w:color="auto"/>
+          <w:insideV w:val="single" w:sz="4" w:space="0" w:color="auto"/>
+        </w:tblBorders>
+        <w:tblLook w:val="00A0" w:firstRow="1" w:lastRow="0" w:firstColumn="1" w:lastColumn="0" w:noHBand="0" w:noVBand="0"/>
+      </w:tblPr>
+      <w:tblGrid>
+        <w:gridCol w:w="4606"/>
+        <w:gridCol w:w="4606"/>
+      </w:tblGrid>
+      <w:tr>
+        <w:tc>
+          <w:tcPr>
+            <w:tcW w:w="9212" w:type="dxa"/>
+            <w:gridSpan w:val="2"/>
+          </w:tcPr>
+          <w:p>
+            <w:pPr>
+              <w:pStyle w:val="Geenafstand"/>
+            </w:pPr>
+            <w:proofErr w:type="spellStart"/>
+            <w:r>
+              <w:t>Primary</w:t>
+            </w:r>
+            <w:proofErr w:type="spellEnd"/>
+            <w:r>
+              <w:t xml:space="preserve"> Actor: </w:t>
+            </w:r>
+          </w:p>
+        </w:tc>
+      </w:tr>
+      <w:tr>
+        <w:tc>
+          <w:tcPr>
+            <w:tcW w:w="9212" w:type="dxa"/>
+            <w:gridSpan w:val="2"/>
+          </w:tcPr>
+          <w:p>
+            <w:pPr>
+              <w:pStyle w:val="Geenafstand"/>
+            </w:pPr>
+            <w:r>
+              <w:t xml:space="preserve">Stakeholders </w:t>
+            </w:r>
+            <w:proofErr w:type="spellStart"/>
+            <w:r>
+              <w:t>and</w:t>
+            </w:r>
+            <w:proofErr w:type="spellEnd"/>
+            <w:r>
+              <w:t xml:space="preserve"> </w:t>
+            </w:r>
+            <w:proofErr w:type="spellStart"/>
+            <w:r>
+              <w:t>interests</w:t>
+            </w:r>
+            <w:proofErr w:type="spellEnd"/>
+            <w:r>
+              <w:t xml:space="preserve">: </w:t>
+            </w:r>
+          </w:p>
+        </w:tc>
+      </w:tr>
+      <w:tr>
+        <w:tc>
+          <w:tcPr>
+            <w:tcW w:w="9212" w:type="dxa"/>
+            <w:gridSpan w:val="2"/>
+          </w:tcPr>
+          <w:p>
+            <w:pPr>
+              <w:pStyle w:val="Geenafstand"/>
+            </w:pPr>
+            <w:proofErr w:type="spellStart"/>
+            <w:r>
+              <w:t>Preconditions</w:t>
+            </w:r>
+            <w:proofErr w:type="spellEnd"/>
+            <w:r>
+              <w:t xml:space="preserve">: </w:t>
+            </w:r>
+          </w:p>
+        </w:tc>
+      </w:tr>
+      <w:tr>
+        <w:tc>
+          <w:tcPr>
+            <w:tcW w:w="9212" w:type="dxa"/>
+            <w:gridSpan w:val="2"/>
+          </w:tcPr>
+          <w:p>
+            <w:pPr>
+              <w:pStyle w:val="Geenafstand"/>
+            </w:pPr>
+            <w:proofErr w:type="spellStart"/>
+            <w:r>
+              <w:t>Postconditions</w:t>
+            </w:r>
+            <w:proofErr w:type="spellEnd"/>
+            <w:r>
+              <w:t xml:space="preserve"> (Succes </w:t>
+            </w:r>
+            <w:proofErr w:type="spellStart"/>
+            <w:r>
+              <w:t>guarantee</w:t>
+            </w:r>
+            <w:proofErr w:type="spellEnd"/>
+            <w:r>
+              <w:t xml:space="preserve">): </w:t>
+            </w:r>
+          </w:p>
+        </w:tc>
+      </w:tr>
+      <w:tr>
+        <w:tc>
+          <w:tcPr>
+            <w:tcW w:w="9212" w:type="dxa"/>
+            <w:gridSpan w:val="2"/>
+          </w:tcPr>
+          <w:p>
+            <w:pPr>
+              <w:pStyle w:val="Geenafstand"/>
+            </w:pPr>
+            <w:proofErr w:type="spellStart"/>
+            <w:r>
+              <w:t>Main</w:t>
+            </w:r>
+            <w:proofErr w:type="spellEnd"/>
+            <w:r>
+              <w:t xml:space="preserve"> Succes Scenario</w:t>
+            </w:r>
+          </w:p>
+        </w:tc>
+      </w:tr>
+      <w:tr>
+        <w:tc>
+          <w:tcPr>
+            <w:tcW w:w="4606" w:type="dxa"/>
+          </w:tcPr>
+          <w:p>
+            <w:pPr>
+              <w:pStyle w:val="Geenafstand"/>
+              <w:jc w:val="center"/>
+            </w:pPr>
+            <w:r>
+              <w:t>Actor action</w:t>
+            </w:r>
+          </w:p>
+        </w:tc>
+        <w:tc>
+          <w:tcPr>
+            <w:tcW w:w="4606" w:type="dxa"/>
+          </w:tcPr>
+          <w:p>
+            <w:pPr>
+              <w:pStyle w:val="Geenafstand"/>
+              <w:jc w:val="center"/>
+            </w:pPr>
+            <w:r>
+              <w:t xml:space="preserve">System </w:t>
+            </w:r>
+            <w:proofErr w:type="spellStart"/>
+            <w:r>
+              <w:t>responsibility</w:t>
+            </w:r>
+            <w:proofErr w:type="spellEnd"/>
+          </w:p>
+        </w:tc>
+      </w:tr>
+      <w:tr>
+        <w:tc>
+          <w:tcPr>
+            <w:tcW w:w="4606" w:type="dxa"/>
+          </w:tcPr>
+          <w:p>
+            <w:pPr>
+              <w:pStyle w:val="Geenafstand"/>
+            </w:pPr>
+            <w:r>
+              <w:t xml:space="preserve">1. </w:t>
+            </w:r>
+          </w:p>
+        </w:tc>
+        <w:tc>
+          <w:tcPr>
+            <w:tcW w:w="4606" w:type="dxa"/>
+          </w:tcPr>
+          <w:p>
+            <w:pPr>
+              <w:pStyle w:val="Geenafstand"/>
+            </w:pPr>
+          </w:p>
+        </w:tc>
+      </w:tr>
+      <w:tr>
+        <w:tc>
+          <w:tcPr>
+            <w:tcW w:w="4606" w:type="dxa"/>
+          </w:tcPr>
+          <w:p>
+            <w:pPr>
+              <w:pStyle w:val="Geenafstand"/>
+            </w:pPr>
+            <w:proofErr w:type="spellStart"/>
+            <w:r>
+              <w:t>Extensions</w:t>
+            </w:r>
+            <w:proofErr w:type="spellEnd"/>
+            <w:r>
+              <w:t xml:space="preserve"> (</w:t>
+            </w:r>
+            <w:proofErr w:type="spellStart"/>
+            <w:r>
+              <w:t>Alternate</w:t>
+            </w:r>
+            <w:proofErr w:type="spellEnd"/>
+            <w:r>
+              <w:t xml:space="preserve"> </w:t>
+            </w:r>
+            <w:proofErr w:type="spellStart"/>
+            <w:r>
+              <w:t>flows</w:t>
+            </w:r>
+            <w:proofErr w:type="spellEnd"/>
+            <w:r>
+              <w:t>):</w:t>
+            </w:r>
+          </w:p>
+        </w:tc>
+        <w:tc>
+          <w:tcPr>
+            <w:tcW w:w="4606" w:type="dxa"/>
+          </w:tcPr>
+          <w:p>
+            <w:pPr>
+              <w:pStyle w:val="Geenafstand"/>
+            </w:pPr>
+          </w:p>
+        </w:tc>
+      </w:tr>
+      <w:tr>
+        <w:tc>
+          <w:tcPr>
+            <w:tcW w:w="4606" w:type="dxa"/>
+          </w:tcPr>
+          <w:p>
+            <w:pPr>
+              <w:pStyle w:val="Geenafstand"/>
+              <w:jc w:val="center"/>
+            </w:pPr>
+            <w:r>
+              <w:t>Actor action</w:t>
+            </w:r>
+          </w:p>
+        </w:tc>
+        <w:tc>
+          <w:tcPr>
+            <w:tcW w:w="4606" w:type="dxa"/>
+          </w:tcPr>
+          <w:p>
+            <w:pPr>
+              <w:pStyle w:val="Geenafstand"/>
+              <w:jc w:val="center"/>
+            </w:pPr>
+            <w:r>
+              <w:t xml:space="preserve">System </w:t>
+            </w:r>
+            <w:proofErr w:type="spellStart"/>
+            <w:r>
+              <w:t>responsibility</w:t>
+            </w:r>
+            <w:proofErr w:type="spellEnd"/>
+          </w:p>
+        </w:tc>
+      </w:tr>
+      <w:tr>
+        <w:tc>
+          <w:tcPr>
+            <w:tcW w:w="4606" w:type="dxa"/>
+          </w:tcPr>
+          <w:p>
+            <w:pPr>
+              <w:pStyle w:val="Geenafstand"/>
+            </w:pPr>
+            <w:r>
+              <w:t xml:space="preserve">2a. </w:t>
+            </w:r>
+          </w:p>
+        </w:tc>
+        <w:tc>
+          <w:tcPr>
+            <w:tcW w:w="4606" w:type="dxa"/>
+          </w:tcPr>
+          <w:p>
+            <w:pPr>
+              <w:pStyle w:val="Geenafstand"/>
+            </w:pPr>
+          </w:p>
+        </w:tc>
+      </w:tr>
+    </w:tbl>
+    <w:p>
+      <w:pPr>
+        <w:pStyle w:val="Geenafstand"/>
+      </w:pPr>
+    </w:p>
+    <w:p>
+      <w:pPr>
+        <w:pStyle w:val="Geenafstand"/>
       </w:pPr>
     </w:p>
     <w:sectPr>
@@ -1437,7 +2833,7 @@
 </file>
 
 <file path=word/numbering.xml><?xml version="1.0" encoding="utf-8"?>
-<w:numbering xmlns:ve="http://schemas.openxmlformats.org/markup-compatibility/2006" xmlns:o="urn:schemas-microsoft-com:office:office" xmlns:r="http://schemas.openxmlformats.org/officeDocument/2006/relationships" xmlns:m="http://schemas.openxmlformats.org/officeDocument/2006/math" xmlns:v="urn:schemas-microsoft-com:vml" xmlns:wp="http://schemas.openxmlformats.org/drawingml/2006/wordprocessingDrawing" xmlns:w10="urn:schemas-microsoft-com:office:word" xmlns:w="http://schemas.openxmlformats.org/wordprocessingml/2006/main" xmlns:wne="http://schemas.microsoft.com/office/word/2006/wordml">
+<w:numbering xmlns:wpc="http://schemas.microsoft.com/office/word/2010/wordprocessingCanvas" xmlns:mc="http://schemas.openxmlformats.org/markup-compatibility/2006" xmlns:o="urn:schemas-microsoft-com:office:office" xmlns:r="http://schemas.openxmlformats.org/officeDocument/2006/relationships" xmlns:m="http://schemas.openxmlformats.org/officeDocument/2006/math" xmlns:v="urn:schemas-microsoft-com:vml" xmlns:wp14="http://schemas.microsoft.com/office/word/2010/wordprocessingDrawing" xmlns:wp="http://schemas.openxmlformats.org/drawingml/2006/wordprocessingDrawing" xmlns:w10="urn:schemas-microsoft-com:office:word" xmlns:w="http://schemas.openxmlformats.org/wordprocessingml/2006/main" xmlns:w14="http://schemas.microsoft.com/office/word/2010/wordml" xmlns:wpg="http://schemas.microsoft.com/office/word/2010/wordprocessingGroup" xmlns:wpi="http://schemas.microsoft.com/office/word/2010/wordprocessingInk" xmlns:wne="http://schemas.microsoft.com/office/word/2006/wordml" xmlns:wps="http://schemas.microsoft.com/office/word/2010/wordprocessingShape" mc:Ignorable="w14 wp14">
   <w:abstractNum w:abstractNumId="0">
     <w:nsid w:val="FFFFFF7C"/>
     <w:multiLevelType w:val="singleLevel"/>
@@ -1639,6 +3035,119 @@
     </w:lvl>
   </w:abstractNum>
   <w:abstractNum w:abstractNumId="10">
+    <w:nsid w:val="297C45CC"/>
+    <w:multiLevelType w:val="hybridMultilevel"/>
+    <w:tmpl w:val="1BC8338C"/>
+    <w:lvl w:ilvl="0" w:tplc="04130011">
+      <w:start w:val="1"/>
+      <w:numFmt w:val="decimal"/>
+      <w:lvlText w:val="%1)"/>
+      <w:lvlJc w:val="left"/>
+      <w:pPr>
+        <w:ind w:left="720" w:hanging="360"/>
+      </w:pPr>
+      <w:rPr>
+        <w:rFonts w:cs="Times New Roman"/>
+      </w:rPr>
+    </w:lvl>
+    <w:lvl w:ilvl="1" w:tplc="04130019" w:tentative="1">
+      <w:start w:val="1"/>
+      <w:numFmt w:val="lowerLetter"/>
+      <w:lvlText w:val="%2."/>
+      <w:lvlJc w:val="left"/>
+      <w:pPr>
+        <w:ind w:left="1440" w:hanging="360"/>
+      </w:pPr>
+      <w:rPr>
+        <w:rFonts w:cs="Times New Roman"/>
+      </w:rPr>
+    </w:lvl>
+    <w:lvl w:ilvl="2" w:tplc="0413001B" w:tentative="1">
+      <w:start w:val="1"/>
+      <w:numFmt w:val="lowerRoman"/>
+      <w:lvlText w:val="%3."/>
+      <w:lvlJc w:val="right"/>
+      <w:pPr>
+        <w:ind w:left="2160" w:hanging="180"/>
+      </w:pPr>
+      <w:rPr>
+        <w:rFonts w:cs="Times New Roman"/>
+      </w:rPr>
+    </w:lvl>
+    <w:lvl w:ilvl="3" w:tplc="0413000F" w:tentative="1">
+      <w:start w:val="1"/>
+      <w:numFmt w:val="decimal"/>
+      <w:lvlText w:val="%4."/>
+      <w:lvlJc w:val="left"/>
+      <w:pPr>
+        <w:ind w:left="2880" w:hanging="360"/>
+      </w:pPr>
+      <w:rPr>
+        <w:rFonts w:cs="Times New Roman"/>
+      </w:rPr>
+    </w:lvl>
+    <w:lvl w:ilvl="4" w:tplc="04130019" w:tentative="1">
+      <w:start w:val="1"/>
+      <w:numFmt w:val="lowerLetter"/>
+      <w:lvlText w:val="%5."/>
+      <w:lvlJc w:val="left"/>
+      <w:pPr>
+        <w:ind w:left="3600" w:hanging="360"/>
+      </w:pPr>
+      <w:rPr>
+        <w:rFonts w:cs="Times New Roman"/>
+      </w:rPr>
+    </w:lvl>
+    <w:lvl w:ilvl="5" w:tplc="0413001B" w:tentative="1">
+      <w:start w:val="1"/>
+      <w:numFmt w:val="lowerRoman"/>
+      <w:lvlText w:val="%6."/>
+      <w:lvlJc w:val="right"/>
+      <w:pPr>
+        <w:ind w:left="4320" w:hanging="180"/>
+      </w:pPr>
+      <w:rPr>
+        <w:rFonts w:cs="Times New Roman"/>
+      </w:rPr>
+    </w:lvl>
+    <w:lvl w:ilvl="6" w:tplc="0413000F" w:tentative="1">
+      <w:start w:val="1"/>
+      <w:numFmt w:val="decimal"/>
+      <w:lvlText w:val="%7."/>
+      <w:lvlJc w:val="left"/>
+      <w:pPr>
+        <w:ind w:left="5040" w:hanging="360"/>
+      </w:pPr>
+      <w:rPr>
+        <w:rFonts w:cs="Times New Roman"/>
+      </w:rPr>
+    </w:lvl>
+    <w:lvl w:ilvl="7" w:tplc="04130019" w:tentative="1">
+      <w:start w:val="1"/>
+      <w:numFmt w:val="lowerLetter"/>
+      <w:lvlText w:val="%8."/>
+      <w:lvlJc w:val="left"/>
+      <w:pPr>
+        <w:ind w:left="5760" w:hanging="360"/>
+      </w:pPr>
+      <w:rPr>
+        <w:rFonts w:cs="Times New Roman"/>
+      </w:rPr>
+    </w:lvl>
+    <w:lvl w:ilvl="8" w:tplc="0413001B" w:tentative="1">
+      <w:start w:val="1"/>
+      <w:numFmt w:val="lowerRoman"/>
+      <w:lvlText w:val="%9."/>
+      <w:lvlJc w:val="right"/>
+      <w:pPr>
+        <w:ind w:left="6480" w:hanging="180"/>
+      </w:pPr>
+      <w:rPr>
+        <w:rFonts w:cs="Times New Roman"/>
+      </w:rPr>
+    </w:lvl>
+  </w:abstractNum>
+  <w:abstractNum w:abstractNumId="11">
     <w:nsid w:val="2E3F6AF6"/>
     <w:multiLevelType w:val="hybridMultilevel"/>
     <w:tmpl w:val="1BC8338C"/>
@@ -1751,7 +3260,120 @@
       </w:rPr>
     </w:lvl>
   </w:abstractNum>
-  <w:abstractNum w:abstractNumId="11">
+  <w:abstractNum w:abstractNumId="12">
+    <w:nsid w:val="5F9A6FF5"/>
+    <w:multiLevelType w:val="hybridMultilevel"/>
+    <w:tmpl w:val="1BC8338C"/>
+    <w:lvl w:ilvl="0" w:tplc="04130011">
+      <w:start w:val="1"/>
+      <w:numFmt w:val="decimal"/>
+      <w:lvlText w:val="%1)"/>
+      <w:lvlJc w:val="left"/>
+      <w:pPr>
+        <w:ind w:left="720" w:hanging="360"/>
+      </w:pPr>
+      <w:rPr>
+        <w:rFonts w:cs="Times New Roman"/>
+      </w:rPr>
+    </w:lvl>
+    <w:lvl w:ilvl="1" w:tplc="04130019" w:tentative="1">
+      <w:start w:val="1"/>
+      <w:numFmt w:val="lowerLetter"/>
+      <w:lvlText w:val="%2."/>
+      <w:lvlJc w:val="left"/>
+      <w:pPr>
+        <w:ind w:left="1440" w:hanging="360"/>
+      </w:pPr>
+      <w:rPr>
+        <w:rFonts w:cs="Times New Roman"/>
+      </w:rPr>
+    </w:lvl>
+    <w:lvl w:ilvl="2" w:tplc="0413001B" w:tentative="1">
+      <w:start w:val="1"/>
+      <w:numFmt w:val="lowerRoman"/>
+      <w:lvlText w:val="%3."/>
+      <w:lvlJc w:val="right"/>
+      <w:pPr>
+        <w:ind w:left="2160" w:hanging="180"/>
+      </w:pPr>
+      <w:rPr>
+        <w:rFonts w:cs="Times New Roman"/>
+      </w:rPr>
+    </w:lvl>
+    <w:lvl w:ilvl="3" w:tplc="0413000F" w:tentative="1">
+      <w:start w:val="1"/>
+      <w:numFmt w:val="decimal"/>
+      <w:lvlText w:val="%4."/>
+      <w:lvlJc w:val="left"/>
+      <w:pPr>
+        <w:ind w:left="2880" w:hanging="360"/>
+      </w:pPr>
+      <w:rPr>
+        <w:rFonts w:cs="Times New Roman"/>
+      </w:rPr>
+    </w:lvl>
+    <w:lvl w:ilvl="4" w:tplc="04130019" w:tentative="1">
+      <w:start w:val="1"/>
+      <w:numFmt w:val="lowerLetter"/>
+      <w:lvlText w:val="%5."/>
+      <w:lvlJc w:val="left"/>
+      <w:pPr>
+        <w:ind w:left="3600" w:hanging="360"/>
+      </w:pPr>
+      <w:rPr>
+        <w:rFonts w:cs="Times New Roman"/>
+      </w:rPr>
+    </w:lvl>
+    <w:lvl w:ilvl="5" w:tplc="0413001B" w:tentative="1">
+      <w:start w:val="1"/>
+      <w:numFmt w:val="lowerRoman"/>
+      <w:lvlText w:val="%6."/>
+      <w:lvlJc w:val="right"/>
+      <w:pPr>
+        <w:ind w:left="4320" w:hanging="180"/>
+      </w:pPr>
+      <w:rPr>
+        <w:rFonts w:cs="Times New Roman"/>
+      </w:rPr>
+    </w:lvl>
+    <w:lvl w:ilvl="6" w:tplc="0413000F" w:tentative="1">
+      <w:start w:val="1"/>
+      <w:numFmt w:val="decimal"/>
+      <w:lvlText w:val="%7."/>
+      <w:lvlJc w:val="left"/>
+      <w:pPr>
+        <w:ind w:left="5040" w:hanging="360"/>
+      </w:pPr>
+      <w:rPr>
+        <w:rFonts w:cs="Times New Roman"/>
+      </w:rPr>
+    </w:lvl>
+    <w:lvl w:ilvl="7" w:tplc="04130019" w:tentative="1">
+      <w:start w:val="1"/>
+      <w:numFmt w:val="lowerLetter"/>
+      <w:lvlText w:val="%8."/>
+      <w:lvlJc w:val="left"/>
+      <w:pPr>
+        <w:ind w:left="5760" w:hanging="360"/>
+      </w:pPr>
+      <w:rPr>
+        <w:rFonts w:cs="Times New Roman"/>
+      </w:rPr>
+    </w:lvl>
+    <w:lvl w:ilvl="8" w:tplc="0413001B" w:tentative="1">
+      <w:start w:val="1"/>
+      <w:numFmt w:val="lowerRoman"/>
+      <w:lvlText w:val="%9."/>
+      <w:lvlJc w:val="right"/>
+      <w:pPr>
+        <w:ind w:left="6480" w:hanging="180"/>
+      </w:pPr>
+      <w:rPr>
+        <w:rFonts w:cs="Times New Roman"/>
+      </w:rPr>
+    </w:lvl>
+  </w:abstractNum>
+  <w:abstractNum w:abstractNumId="13">
     <w:nsid w:val="722373B1"/>
     <w:multiLevelType w:val="hybridMultilevel"/>
     <w:tmpl w:val="4A1448F0"/>
@@ -1864,11 +3486,124 @@
       </w:rPr>
     </w:lvl>
   </w:abstractNum>
+  <w:abstractNum w:abstractNumId="14">
+    <w:nsid w:val="747B7284"/>
+    <w:multiLevelType w:val="hybridMultilevel"/>
+    <w:tmpl w:val="1BC8338C"/>
+    <w:lvl w:ilvl="0" w:tplc="04130011">
+      <w:start w:val="1"/>
+      <w:numFmt w:val="decimal"/>
+      <w:lvlText w:val="%1)"/>
+      <w:lvlJc w:val="left"/>
+      <w:pPr>
+        <w:ind w:left="720" w:hanging="360"/>
+      </w:pPr>
+      <w:rPr>
+        <w:rFonts w:cs="Times New Roman"/>
+      </w:rPr>
+    </w:lvl>
+    <w:lvl w:ilvl="1" w:tplc="04130019" w:tentative="1">
+      <w:start w:val="1"/>
+      <w:numFmt w:val="lowerLetter"/>
+      <w:lvlText w:val="%2."/>
+      <w:lvlJc w:val="left"/>
+      <w:pPr>
+        <w:ind w:left="1440" w:hanging="360"/>
+      </w:pPr>
+      <w:rPr>
+        <w:rFonts w:cs="Times New Roman"/>
+      </w:rPr>
+    </w:lvl>
+    <w:lvl w:ilvl="2" w:tplc="0413001B" w:tentative="1">
+      <w:start w:val="1"/>
+      <w:numFmt w:val="lowerRoman"/>
+      <w:lvlText w:val="%3."/>
+      <w:lvlJc w:val="right"/>
+      <w:pPr>
+        <w:ind w:left="2160" w:hanging="180"/>
+      </w:pPr>
+      <w:rPr>
+        <w:rFonts w:cs="Times New Roman"/>
+      </w:rPr>
+    </w:lvl>
+    <w:lvl w:ilvl="3" w:tplc="0413000F" w:tentative="1">
+      <w:start w:val="1"/>
+      <w:numFmt w:val="decimal"/>
+      <w:lvlText w:val="%4."/>
+      <w:lvlJc w:val="left"/>
+      <w:pPr>
+        <w:ind w:left="2880" w:hanging="360"/>
+      </w:pPr>
+      <w:rPr>
+        <w:rFonts w:cs="Times New Roman"/>
+      </w:rPr>
+    </w:lvl>
+    <w:lvl w:ilvl="4" w:tplc="04130019" w:tentative="1">
+      <w:start w:val="1"/>
+      <w:numFmt w:val="lowerLetter"/>
+      <w:lvlText w:val="%5."/>
+      <w:lvlJc w:val="left"/>
+      <w:pPr>
+        <w:ind w:left="3600" w:hanging="360"/>
+      </w:pPr>
+      <w:rPr>
+        <w:rFonts w:cs="Times New Roman"/>
+      </w:rPr>
+    </w:lvl>
+    <w:lvl w:ilvl="5" w:tplc="0413001B" w:tentative="1">
+      <w:start w:val="1"/>
+      <w:numFmt w:val="lowerRoman"/>
+      <w:lvlText w:val="%6."/>
+      <w:lvlJc w:val="right"/>
+      <w:pPr>
+        <w:ind w:left="4320" w:hanging="180"/>
+      </w:pPr>
+      <w:rPr>
+        <w:rFonts w:cs="Times New Roman"/>
+      </w:rPr>
+    </w:lvl>
+    <w:lvl w:ilvl="6" w:tplc="0413000F" w:tentative="1">
+      <w:start w:val="1"/>
+      <w:numFmt w:val="decimal"/>
+      <w:lvlText w:val="%7."/>
+      <w:lvlJc w:val="left"/>
+      <w:pPr>
+        <w:ind w:left="5040" w:hanging="360"/>
+      </w:pPr>
+      <w:rPr>
+        <w:rFonts w:cs="Times New Roman"/>
+      </w:rPr>
+    </w:lvl>
+    <w:lvl w:ilvl="7" w:tplc="04130019" w:tentative="1">
+      <w:start w:val="1"/>
+      <w:numFmt w:val="lowerLetter"/>
+      <w:lvlText w:val="%8."/>
+      <w:lvlJc w:val="left"/>
+      <w:pPr>
+        <w:ind w:left="5760" w:hanging="360"/>
+      </w:pPr>
+      <w:rPr>
+        <w:rFonts w:cs="Times New Roman"/>
+      </w:rPr>
+    </w:lvl>
+    <w:lvl w:ilvl="8" w:tplc="0413001B" w:tentative="1">
+      <w:start w:val="1"/>
+      <w:numFmt w:val="lowerRoman"/>
+      <w:lvlText w:val="%9."/>
+      <w:lvlJc w:val="right"/>
+      <w:pPr>
+        <w:ind w:left="6480" w:hanging="180"/>
+      </w:pPr>
+      <w:rPr>
+        <w:rFonts w:cs="Times New Roman"/>
+      </w:rPr>
+    </w:lvl>
+  </w:abstractNum>
   <w:num w:numId="1">
-    <w:abstractNumId w:val="10"/>
+    <w:abstractNumId w:val="11"/>
   </w:num>
   <w:num w:numId="2">
-    <w:abstractNumId w:val="11"/>
+    <w:abstractNumId w:val="13"/>
   </w:num>
   <w:num w:numId="3">
     <w:abstractNumId w:val="9"/>
@@ -1900,18 +3635,25 @@
   <w:num w:numId="12">
     <w:abstractNumId w:val="0"/>
   </w:num>
+  <w:num w:numId="13">
+    <w:abstractNumId w:val="12"/>
+  </w:num>
+  <w:num w:numId="14">
+    <w:abstractNumId w:val="10"/>
+  </w:num>
+  <w:num w:numId="15">
+    <w:abstractNumId w:val="14"/>
+  </w:num>
 </w:numbering>
 </file>
 
 <file path=word/styles.xml><?xml version="1.0" encoding="utf-8"?>
-<w:styles xmlns:r="http://schemas.openxmlformats.org/officeDocument/2006/relationships" xmlns:w="http://schemas.openxmlformats.org/wordprocessingml/2006/main">
+<w:styles xmlns:mc="http://schemas.openxmlformats.org/markup-compatibility/2006" xmlns:r="http://schemas.openxmlformats.org/officeDocument/2006/relationships" xmlns:w="http://schemas.openxmlformats.org/wordprocessingml/2006/main" xmlns:w14="http://schemas.microsoft.com/office/word/2010/wordml" mc:Ignorable="w14">
   <w:docDefaults>
     <w:rPrDefault>
       <w:rPr>
         <w:rFonts w:ascii="Calibri" w:eastAsia="Calibri" w:hAnsi="Calibri" w:cs="Times New Roman"/>
-        <w:sz w:val="22"/>
-        <w:szCs w:val="22"/>
-        <w:lang w:val="nl-NL" w:eastAsia="zh-CN" w:bidi="ar-SA"/>
+        <w:lang w:val="nl-NL" w:eastAsia="nl-NL" w:bidi="ar-SA"/>
       </w:rPr>
     </w:rPrDefault>
     <w:pPrDefault/>
@@ -2055,7 +3797,7 @@
     <w:lsdException w:name="Bibliography" w:uiPriority="37"/>
     <w:lsdException w:name="TOC Heading" w:uiPriority="39" w:qFormat="1"/>
   </w:latentStyles>
-  <w:style w:type="paragraph" w:default="1" w:styleId="Normal">
+  <w:style w:type="paragraph" w:default="1" w:styleId="Standaard">
     <w:name w:val="Normal"/>
     <w:qFormat/>
     <w:rsid w:val="008E4316"/>
@@ -2063,14 +3805,16 @@
       <w:spacing w:after="200" w:line="276" w:lineRule="auto"/>
     </w:pPr>
     <w:rPr>
+      <w:sz w:val="22"/>
+      <w:szCs w:val="22"/>
       <w:lang w:eastAsia="en-US"/>
     </w:rPr>
   </w:style>
-  <w:style w:type="paragraph" w:styleId="Heading1">
+  <w:style w:type="paragraph" w:styleId="Kop1">
     <w:name w:val="heading 1"/>
-    <w:basedOn w:val="Normal"/>
-    <w:next w:val="Normal"/>
-    <w:link w:val="Heading1Char"/>
+    <w:basedOn w:val="Standaard"/>
+    <w:next w:val="Standaard"/>
+    <w:link w:val="Kop1Char"/>
     <w:uiPriority w:val="99"/>
     <w:qFormat/>
     <w:rsid w:val="00025721"/>
@@ -2089,11 +3833,11 @@
       <w:szCs w:val="28"/>
     </w:rPr>
   </w:style>
-  <w:style w:type="paragraph" w:styleId="Heading2">
+  <w:style w:type="paragraph" w:styleId="Kop2">
     <w:name w:val="heading 2"/>
-    <w:basedOn w:val="Normal"/>
-    <w:next w:val="Normal"/>
-    <w:link w:val="Heading2Char"/>
+    <w:basedOn w:val="Standaard"/>
+    <w:next w:val="Standaard"/>
+    <w:link w:val="Kop2Char"/>
     <w:uiPriority w:val="99"/>
     <w:qFormat/>
     <w:rsid w:val="00540B1E"/>
@@ -2112,17 +3856,17 @@
       <w:szCs w:val="26"/>
     </w:rPr>
   </w:style>
-  <w:style w:type="character" w:default="1" w:styleId="DefaultParagraphFont">
+  <w:style w:type="character" w:default="1" w:styleId="Standaardalinea-lettertype">
     <w:name w:val="Default Paragraph Font"/>
-    <w:uiPriority w:val="99"/>
+    <w:uiPriority w:val="1"/>
     <w:semiHidden/>
+    <w:unhideWhenUsed/>
   </w:style>
-  <w:style w:type="table" w:default="1" w:styleId="TableNormal">
+  <w:style w:type="table" w:default="1" w:styleId="Standaardtabel">
     <w:name w:val="Normal Table"/>
     <w:uiPriority w:val="99"/>
     <w:semiHidden/>
     <w:unhideWhenUsed/>
-    <w:qFormat/>
     <w:tblPr>
       <w:tblInd w:w="0" w:type="dxa"/>
       <w:tblCellMar>
@@ -2133,16 +3877,15 @@
       </w:tblCellMar>
     </w:tblPr>
   </w:style>
-  <w:style w:type="numbering" w:default="1" w:styleId="NoList">
+  <w:style w:type="numbering" w:default="1" w:styleId="Geenlijst">
     <w:name w:val="No List"/>
     <w:uiPriority w:val="99"/>
     <w:semiHidden/>
     <w:unhideWhenUsed/>
   </w:style>
-  <w:style w:type="character" w:customStyle="1" w:styleId="Heading1Char">
-    <w:name w:val="Heading 1 Char"/>
-    <w:basedOn w:val="DefaultParagraphFont"/>
-    <w:link w:val="Heading1"/>
+  <w:style w:type="character" w:customStyle="1" w:styleId="Kop1Char">
+    <w:name w:val="Kop 1 Char"/>
+    <w:link w:val="Kop1"/>
     <w:uiPriority w:val="99"/>
     <w:rsid w:val="00025721"/>
     <w:rPr>
@@ -2154,10 +3897,9 @@
       <w:szCs w:val="28"/>
     </w:rPr>
   </w:style>
-  <w:style w:type="character" w:customStyle="1" w:styleId="Heading2Char">
-    <w:name w:val="Heading 2 Char"/>
-    <w:basedOn w:val="DefaultParagraphFont"/>
-    <w:link w:val="Heading2"/>
+  <w:style w:type="character" w:customStyle="1" w:styleId="Kop2Char">
+    <w:name w:val="Kop 2 Char"/>
+    <w:link w:val="Kop2"/>
     <w:uiPriority w:val="99"/>
     <w:rsid w:val="00540B1E"/>
     <w:rPr>
@@ -2169,24 +3911,22 @@
       <w:szCs w:val="26"/>
     </w:rPr>
   </w:style>
-  <w:style w:type="paragraph" w:styleId="NoSpacing">
+  <w:style w:type="paragraph" w:styleId="Geenafstand">
     <w:name w:val="No Spacing"/>
     <w:uiPriority w:val="99"/>
     <w:qFormat/>
     <w:rsid w:val="00835A7B"/>
     <w:rPr>
+      <w:sz w:val="22"/>
+      <w:szCs w:val="22"/>
       <w:lang w:eastAsia="en-US"/>
     </w:rPr>
   </w:style>
-  <w:style w:type="table" w:styleId="TableGrid">
+  <w:style w:type="table" w:styleId="Tabelraster">
     <w:name w:val="Table Grid"/>
-    <w:basedOn w:val="TableNormal"/>
+    <w:basedOn w:val="Standaardtabel"/>
     <w:uiPriority w:val="99"/>
     <w:rsid w:val="00BA28C8"/>
-    <w:rPr>
-      <w:sz w:val="20"/>
-      <w:szCs w:val="20"/>
-    </w:rPr>
     <w:tblPr>
       <w:tblInd w:w="0" w:type="dxa"/>
       <w:tblBorders>
@@ -2204,6 +3944,196 @@
         <w:right w:w="108" w:type="dxa"/>
       </w:tblCellMar>
     </w:tblPr>
+  </w:style>
+</w:styles>
+</file>
+
+<file path=word/stylesWithEffects.xml><?xml version="1.0" encoding="utf-8"?>
+<w:styles xmlns:wpc="http://schemas.microsoft.com/office/word/2010/wordprocessingCanvas" xmlns:mc="http://schemas.openxmlformats.org/markup-compatibility/2006" xmlns:o="urn:schemas-microsoft-com:office:office" xmlns:r="http://schemas.openxmlformats.org/officeDocument/2006/relationships" xmlns:m="http://schemas.openxmlformats.org/officeDocument/2006/math" xmlns:v="urn:schemas-microsoft-com:vml" xmlns:wp14="http://schemas.microsoft.com/office/word/2010/wordprocessingDrawing" xmlns:wp="http://schemas.openxmlformats.org/drawingml/2006/wordprocessingDrawing" xmlns:w10="urn:schemas-microsoft-com:office:word" xmlns:w="http://schemas.openxmlformats.org/wordprocessingml/2006/main" xmlns:w14="http://schemas.microsoft.com/office/word/2010/wordml" xmlns:wpg="http://schemas.microsoft.com/office/word/2010/wordprocessingGroup" xmlns:wpi="http://schemas.microsoft.com/office/word/2010/wordprocessingInk" xmlns:wne="http://schemas.microsoft.com/office/word/2006/wordml" xmlns:wps="http://schemas.microsoft.com/office/word/2010/wordprocessingShape" mc:Ignorable="w14 wp14">
+  <w:docDefaults>
+    <w:rPrDefault>
+      <w:rPr>
+        <w:rFonts w:asciiTheme="minorHAnsi" w:eastAsiaTheme="minorEastAsia" w:hAnsiTheme="minorHAnsi" w:cstheme="minorBidi"/>
+        <w:sz w:val="22"/>
+        <w:szCs w:val="22"/>
+        <w:lang w:val="nl-NL" w:eastAsia="nl-NL" w:bidi="ar-SA"/>
+      </w:rPr>
+    </w:rPrDefault>
+    <w:pPrDefault>
+      <w:pPr>
+        <w:spacing w:after="200" w:line="276" w:lineRule="auto"/>
+      </w:pPr>
+    </w:pPrDefault>
+  </w:docDefaults>
+  <w:latentStyles w:defLockedState="0" w:defUIPriority="99" w:defSemiHidden="1" w:defUnhideWhenUsed="1" w:defQFormat="0" w:count="267">
+    <w:lsdException w:name="Normal" w:semiHidden="0" w:uiPriority="0" w:unhideWhenUsed="0" w:qFormat="1"/>
+    <w:lsdException w:name="heading 1" w:semiHidden="0" w:uiPriority="9" w:unhideWhenUsed="0" w:qFormat="1"/>
+    <w:lsdException w:name="heading 2" w:uiPriority="9" w:qFormat="1"/>
+    <w:lsdException w:name="heading 3" w:uiPriority="9" w:qFormat="1"/>
+    <w:lsdException w:name="heading 4" w:uiPriority="9" w:qFormat="1"/>
+    <w:lsdException w:name="heading 5" w:uiPriority="9" w:qFormat="1"/>
+    <w:lsdException w:name="heading 6" w:uiPriority="9" w:qFormat="1"/>
+    <w:lsdException w:name="heading 7" w:uiPriority="9" w:qFormat="1"/>
+    <w:lsdException w:name="heading 8" w:uiPriority="9" w:qFormat="1"/>
+    <w:lsdException w:name="heading 9" w:uiPriority="9" w:qFormat="1"/>
+    <w:lsdException w:name="toc 1" w:uiPriority="39"/>
+    <w:lsdException w:name="toc 2" w:uiPriority="39"/>
+    <w:lsdException w:name="toc 3" w:uiPriority="39"/>
+    <w:lsdException w:name="toc 4" w:uiPriority="39"/>
+    <w:lsdException w:name="toc 5" w:uiPriority="39"/>
+    <w:lsdException w:name="toc 6" w:uiPriority="39"/>
+    <w:lsdException w:name="toc 7" w:uiPriority="39"/>
+    <w:lsdException w:name="toc 8" w:uiPriority="39"/>
+    <w:lsdException w:name="toc 9" w:uiPriority="39"/>
+    <w:lsdException w:name="caption" w:uiPriority="35" w:qFormat="1"/>
+    <w:lsdException w:name="Title" w:semiHidden="0" w:uiPriority="10" w:unhideWhenUsed="0" w:qFormat="1"/>
+    <w:lsdException w:name="Default Paragraph Font" w:uiPriority="1"/>
+    <w:lsdException w:name="Subtitle" w:semiHidden="0" w:uiPriority="11" w:unhideWhenUsed="0" w:qFormat="1"/>
+    <w:lsdException w:name="Strong" w:semiHidden="0" w:uiPriority="22" w:unhideWhenUsed="0" w:qFormat="1"/>
+    <w:lsdException w:name="Emphasis" w:semiHidden="0" w:uiPriority="20" w:unhideWhenUsed="0" w:qFormat="1"/>
+    <w:lsdException w:name="Table Grid" w:semiHidden="0" w:uiPriority="59" w:unhideWhenUsed="0"/>
+    <w:lsdException w:name="Placeholder Text" w:unhideWhenUsed="0"/>
+    <w:lsdException w:name="No Spacing" w:semiHidden="0" w:uiPriority="1" w:unhideWhenUsed="0" w:qFormat="1"/>
+    <w:lsdException w:name="Light Shading" w:semiHidden="0" w:uiPriority="60" w:unhideWhenUsed="0"/>
+    <w:lsdException w:name="Light List" w:semiHidden="0" w:uiPriority="61" w:unhideWhenUsed="0"/>
+    <w:lsdException w:name="Light Grid" w:semiHidden="0" w:uiPriority="62" w:unhideWhenUsed="0"/>
+    <w:lsdException w:name="Medium Shading 1" w:semiHidden="0" w:uiPriority="63" w:unhideWhenUsed="0"/>
+    <w:lsdException w:name="Medium Shading 2" w:semiHidden="0" w:uiPriority="64" w:unhideWhenUsed="0"/>
+    <w:lsdException w:name="Medium List 1" w:semiHidden="0" w:uiPriority="65" w:unhideWhenUsed="0"/>
+    <w:lsdException w:name="Medium List 2" w:semiHidden="0" w:uiPriority="66" w:unhideWhenUsed="0"/>
+    <w:lsdException w:name="Medium Grid 1" w:semiHidden="0" w:uiPriority="67" w:unhideWhenUsed="0"/>
+    <w:lsdException w:name="Medium Grid 2" w:semiHidden="0" w:uiPriority="68" w:unhideWhenUsed="0"/>
+    <w:lsdException w:name="Medium Grid 3" w:semiHidden="0" w:uiPriority="69" w:unhideWhenUsed="0"/>
+    <w:lsdException w:name="Dark List" w:semiHidden="0" w:uiPriority="70" w:unhideWhenUsed="0"/>
+    <w:lsdException w:name="Colorful Shading" w:semiHidden="0" w:uiPriority="71" w:unhideWhenUsed="0"/>
+    <w:lsdException w:name="Colorful List" w:semiHidden="0" w:uiPriority="72" w:unhideWhenUsed="0"/>
+    <w:lsdException w:name="Colorful Grid" w:semiHidden="0" w:uiPriority="73" w:unhideWhenUsed="0"/>
+    <w:lsdException w:name="Light Shading Accent 1" w:semiHidden="0" w:uiPriority="60" w:unhideWhenUsed="0"/>
+    <w:lsdException w:name="Light List Accent 1" w:semiHidden="0" w:uiPriority="61" w:unhideWhenUsed="0"/>
+    <w:lsdException w:name="Light Grid Accent 1" w:semiHidden="0" w:uiPriority="62" w:unhideWhenUsed="0"/>
+    <w:lsdException w:name="Medium Shading 1 Accent 1" w:semiHidden="0" w:uiPriority="63" w:unhideWhenUsed="0"/>
+    <w:lsdException w:name="Medium Shading 2 Accent 1" w:semiHidden="0" w:uiPriority="64" w:unhideWhenUsed="0"/>
+    <w:lsdException w:name="Medium List 1 Accent 1" w:semiHidden="0" w:uiPriority="65" w:unhideWhenUsed="0"/>
+    <w:lsdException w:name="Revision" w:unhideWhenUsed="0"/>
+    <w:lsdException w:name="List Paragraph" w:semiHidden="0" w:uiPriority="34" w:unhideWhenUsed="0" w:qFormat="1"/>
+    <w:lsdException w:name="Quote" w:semiHidden="0" w:uiPriority="29" w:unhideWhenUsed="0" w:qFormat="1"/>
+    <w:lsdException w:name="Intense Quote" w:semiHidden="0" w:uiPriority="30" w:unhideWhenUsed="0" w:qFormat="1"/>
+    <w:lsdException w:name="Medium List 2 Accent 1" w:semiHidden="0" w:uiPriority="66" w:unhideWhenUsed="0"/>
+    <w:lsdException w:name="Medium Grid 1 Accent 1" w:semiHidden="0" w:uiPriority="67" w:unhideWhenUsed="0"/>
+    <w:lsdException w:name="Medium Grid 2 Accent 1" w:semiHidden="0" w:uiPriority="68" w:unhideWhenUsed="0"/>
+    <w:lsdException w:name="Medium Grid 3 Accent 1" w:semiHidden="0" w:uiPriority="69" w:unhideWhenUsed="0"/>
+    <w:lsdException w:name="Dark List Accent 1" w:semiHidden="0" w:uiPriority="70" w:unhideWhenUsed="0"/>
+    <w:lsdException w:name="Colorful Shading Accent 1" w:semiHidden="0" w:uiPriority="71" w:unhideWhenUsed="0"/>
+    <w:lsdException w:name="Colorful List Accent 1" w:semiHidden="0" w:uiPriority="72" w:unhideWhenUsed="0"/>
+    <w:lsdException w:name="Colorful Grid Accent 1" w:semiHidden="0" w:uiPriority="73" w:unhideWhenUsed="0"/>
+    <w:lsdException w:name="Light Shading Accent 2" w:semiHidden="0" w:uiPriority="60" w:unhideWhenUsed="0"/>
+    <w:lsdException w:name="Light List Accent 2" w:semiHidden="0" w:uiPriority="61" w:unhideWhenUsed="0"/>
+    <w:lsdException w:name="Light Grid Accent 2" w:semiHidden="0" w:uiPriority="62" w:unhideWhenUsed="0"/>
+    <w:lsdException w:name="Medium Shading 1 Accent 2" w:semiHidden="0" w:uiPriority="63" w:unhideWhenUsed="0"/>
+    <w:lsdException w:name="Medium Shading 2 Accent 2" w:semiHidden="0" w:uiPriority="64" w:unhideWhenUsed="0"/>
+    <w:lsdException w:name="Medium List 1 Accent 2" w:semiHidden="0" w:uiPriority="65" w:unhideWhenUsed="0"/>
+    <w:lsdException w:name="Medium List 2 Accent 2" w:semiHidden="0" w:uiPriority="66" w:unhideWhenUsed="0"/>
+    <w:lsdException w:name="Medium Grid 1 Accent 2" w:semiHidden="0" w:uiPriority="67" w:unhideWhenUsed="0"/>
+    <w:lsdException w:name="Medium Grid 2 Accent 2" w:semiHidden="0" w:uiPriority="68" w:unhideWhenUsed="0"/>
+    <w:lsdException w:name="Medium Grid 3 Accent 2" w:semiHidden="0" w:uiPriority="69" w:unhideWhenUsed="0"/>
+    <w:lsdException w:name="Dark List Accent 2" w:semiHidden="0" w:uiPriority="70" w:unhideWhenUsed="0"/>
+    <w:lsdException w:name="Colorful Shading Accent 2" w:semiHidden="0" w:uiPriority="71" w:unhideWhenUsed="0"/>
+    <w:lsdException w:name="Colorful List Accent 2" w:semiHidden="0" w:uiPriority="72" w:unhideWhenUsed="0"/>
+    <w:lsdException w:name="Colorful Grid Accent 2" w:semiHidden="0" w:uiPriority="73" w:unhideWhenUsed="0"/>
+    <w:lsdException w:name="Light Shading Accent 3" w:semiHidden="0" w:uiPriority="60" w:unhideWhenUsed="0"/>
+    <w:lsdException w:name="Light List Accent 3" w:semiHidden="0" w:uiPriority="61" w:unhideWhenUsed="0"/>
+    <w:lsdException w:name="Light Grid Accent 3" w:semiHidden="0" w:uiPriority="62" w:unhideWhenUsed="0"/>
+    <w:lsdException w:name="Medium Shading 1 Accent 3" w:semiHidden="0" w:uiPriority="63" w:unhideWhenUsed="0"/>
+    <w:lsdException w:name="Medium Shading 2 Accent 3" w:semiHidden="0" w:uiPriority="64" w:unhideWhenUsed="0"/>
+    <w:lsdException w:name="Medium List 1 Accent 3" w:semiHidden="0" w:uiPriority="65" w:unhideWhenUsed="0"/>
+    <w:lsdException w:name="Medium List 2 Accent 3" w:semiHidden="0" w:uiPriority="66" w:unhideWhenUsed="0"/>
+    <w:lsdException w:name="Medium Grid 1 Accent 3" w:semiHidden="0" w:uiPriority="67" w:unhideWhenUsed="0"/>
+    <w:lsdException w:name="Medium Grid 2 Accent 3" w:semiHidden="0" w:uiPriority="68" w:unhideWhenUsed="0"/>
+    <w:lsdException w:name="Medium Grid 3 Accent 3" w:semiHidden="0" w:uiPriority="69" w:unhideWhenUsed="0"/>
+    <w:lsdException w:name="Dark List Accent 3" w:semiHidden="0" w:uiPriority="70" w:unhideWhenUsed="0"/>
+    <w:lsdException w:name="Colorful Shading Accent 3" w:semiHidden="0" w:uiPriority="71" w:unhideWhenUsed="0"/>
+    <w:lsdException w:name="Colorful List Accent 3" w:semiHidden="0" w:uiPriority="72" w:unhideWhenUsed="0"/>
+    <w:lsdException w:name="Colorful Grid Accent 3" w:semiHidden="0" w:uiPriority="73" w:unhideWhenUsed="0"/>
+    <w:lsdException w:name="Light Shading Accent 4" w:semiHidden="0" w:uiPriority="60" w:unhideWhenUsed="0"/>
+    <w:lsdException w:name="Light List Accent 4" w:semiHidden="0" w:uiPriority="61" w:unhideWhenUsed="0"/>
+    <w:lsdException w:name="Light Grid Accent 4" w:semiHidden="0" w:uiPriority="62" w:unhideWhenUsed="0"/>
+    <w:lsdException w:name="Medium Shading 1 Accent 4" w:semiHidden="0" w:uiPriority="63" w:unhideWhenUsed="0"/>
+    <w:lsdException w:name="Medium Shading 2 Accent 4" w:semiHidden="0" w:uiPriority="64" w:unhideWhenUsed="0"/>
+    <w:lsdException w:name="Medium List 1 Accent 4" w:semiHidden="0" w:uiPriority="65" w:unhideWhenUsed="0"/>
+    <w:lsdException w:name="Medium List 2 Accent 4" w:semiHidden="0" w:uiPriority="66" w:unhideWhenUsed="0"/>
+    <w:lsdException w:name="Medium Grid 1 Accent 4" w:semiHidden="0" w:uiPriority="67" w:unhideWhenUsed="0"/>
+    <w:lsdException w:name="Medium Grid 2 Accent 4" w:semiHidden="0" w:uiPriority="68" w:unhideWhenUsed="0"/>
+    <w:lsdException w:name="Medium Grid 3 Accent 4" w:semiHidden="0" w:uiPriority="69" w:unhideWhenUsed="0"/>
+    <w:lsdException w:name="Dark List Accent 4" w:semiHidden="0" w:uiPriority="70" w:unhideWhenUsed="0"/>
+    <w:lsdException w:name="Colorful Shading Accent 4" w:semiHidden="0" w:uiPriority="71" w:unhideWhenUsed="0"/>
+    <w:lsdException w:name="Colorful List Accent 4" w:semiHidden="0" w:uiPriority="72" w:unhideWhenUsed="0"/>
+    <w:lsdException w:name="Colorful Grid Accent 4" w:semiHidden="0" w:uiPriority="73" w:unhideWhenUsed="0"/>
+    <w:lsdException w:name="Light Shading Accent 5" w:semiHidden="0" w:uiPriority="60" w:unhideWhenUsed="0"/>
+    <w:lsdException w:name="Light List Accent 5" w:semiHidden="0" w:uiPriority="61" w:unhideWhenUsed="0"/>
+    <w:lsdException w:name="Light Grid Accent 5" w:semiHidden="0" w:uiPriority="62" w:unhideWhenUsed="0"/>
+    <w:lsdException w:name="Medium Shading 1 Accent 5" w:semiHidden="0" w:uiPriority="63" w:unhideWhenUsed="0"/>
+    <w:lsdException w:name="Medium Shading 2 Accent 5" w:semiHidden="0" w:uiPriority="64" w:unhideWhenUsed="0"/>
+    <w:lsdException w:name="Medium List 1 Accent 5" w:semiHidden="0" w:uiPriority="65" w:unhideWhenUsed="0"/>
+    <w:lsdException w:name="Medium List 2 Accent 5" w:semiHidden="0" w:uiPriority="66" w:unhideWhenUsed="0"/>
+    <w:lsdException w:name="Medium Grid 1 Accent 5" w:semiHidden="0" w:uiPriority="67" w:unhideWhenUsed="0"/>
+    <w:lsdException w:name="Medium Grid 2 Accent 5" w:semiHidden="0" w:uiPriority="68" w:unhideWhenUsed="0"/>
+    <w:lsdException w:name="Medium Grid 3 Accent 5" w:semiHidden="0" w:uiPriority="69" w:unhideWhenUsed="0"/>
+    <w:lsdException w:name="Dark List Accent 5" w:semiHidden="0" w:uiPriority="70" w:unhideWhenUsed="0"/>
+    <w:lsdException w:name="Colorful Shading Accent 5" w:semiHidden="0" w:uiPriority="71" w:unhideWhenUsed="0"/>
+    <w:lsdException w:name="Colorful List Accent 5" w:semiHidden="0" w:uiPriority="72" w:unhideWhenUsed="0"/>
+    <w:lsdException w:name="Colorful Grid Accent 5" w:semiHidden="0" w:uiPriority="73" w:unhideWhenUsed="0"/>
+    <w:lsdException w:name="Light Shading Accent 6" w:semiHidden="0" w:uiPriority="60" w:unhideWhenUsed="0"/>
+    <w:lsdException w:name="Light List Accent 6" w:semiHidden="0" w:uiPriority="61" w:unhideWhenUsed="0"/>
+    <w:lsdException w:name="Light Grid Accent 6" w:semiHidden="0" w:uiPriority="62" w:unhideWhenUsed="0"/>
+    <w:lsdException w:name="Medium Shading 1 Accent 6" w:semiHidden="0" w:uiPriority="63" w:unhideWhenUsed="0"/>
+    <w:lsdException w:name="Medium Shading 2 Accent 6" w:semiHidden="0" w:uiPriority="64" w:unhideWhenUsed="0"/>
+    <w:lsdException w:name="Medium List 1 Accent 6" w:semiHidden="0" w:uiPriority="65" w:unhideWhenUsed="0"/>
+    <w:lsdException w:name="Medium List 2 Accent 6" w:semiHidden="0" w:uiPriority="66" w:unhideWhenUsed="0"/>
+    <w:lsdException w:name="Medium Grid 1 Accent 6" w:semiHidden="0" w:uiPriority="67" w:unhideWhenUsed="0"/>
+    <w:lsdException w:name="Medium Grid 2 Accent 6" w:semiHidden="0" w:uiPriority="68" w:unhideWhenUsed="0"/>
+    <w:lsdException w:name="Medium Grid 3 Accent 6" w:semiHidden="0" w:uiPriority="69" w:unhideWhenUsed="0"/>
+    <w:lsdException w:name="Dark List Accent 6" w:semiHidden="0" w:uiPriority="70" w:unhideWhenUsed="0"/>
+    <w:lsdException w:name="Colorful Shading Accent 6" w:semiHidden="0" w:uiPriority="71" w:unhideWhenUsed="0"/>
+    <w:lsdException w:name="Colorful List Accent 6" w:semiHidden="0" w:uiPriority="72" w:unhideWhenUsed="0"/>
+    <w:lsdException w:name="Colorful Grid Accent 6" w:semiHidden="0" w:uiPriority="73" w:unhideWhenUsed="0"/>
+    <w:lsdException w:name="Subtle Emphasis" w:semiHidden="0" w:uiPriority="19" w:unhideWhenUsed="0" w:qFormat="1"/>
+    <w:lsdException w:name="Intense Emphasis" w:semiHidden="0" w:uiPriority="21" w:unhideWhenUsed="0" w:qFormat="1"/>
+    <w:lsdException w:name="Subtle Reference" w:semiHidden="0" w:uiPriority="31" w:unhideWhenUsed="0" w:qFormat="1"/>
+    <w:lsdException w:name="Intense Reference" w:semiHidden="0" w:uiPriority="32" w:unhideWhenUsed="0" w:qFormat="1"/>
+    <w:lsdException w:name="Book Title" w:semiHidden="0" w:uiPriority="33" w:unhideWhenUsed="0" w:qFormat="1"/>
+    <w:lsdException w:name="Bibliography" w:uiPriority="37"/>
+    <w:lsdException w:name="TOC Heading" w:uiPriority="39" w:qFormat="1"/>
+  </w:latentStyles>
+  <w:style w:type="paragraph" w:default="1" w:styleId="Standaard">
+    <w:name w:val="Normal"/>
+    <w:qFormat/>
+  </w:style>
+  <w:style w:type="character" w:default="1" w:styleId="Standaardalinea-lettertype">
+    <w:name w:val="Default Paragraph Font"/>
+    <w:uiPriority w:val="1"/>
+    <w:semiHidden/>
+    <w:unhideWhenUsed/>
+  </w:style>
+  <w:style w:type="table" w:default="1" w:styleId="Standaardtabel">
+    <w:name w:val="Normal Table"/>
+    <w:uiPriority w:val="99"/>
+    <w:semiHidden/>
+    <w:unhideWhenUsed/>
+    <w:tblPr>
+      <w:tblInd w:w="0" w:type="dxa"/>
+      <w:tblCellMar>
+        <w:top w:w="0" w:type="dxa"/>
+        <w:left w:w="108" w:type="dxa"/>
+        <w:bottom w:w="0" w:type="dxa"/>
+        <w:right w:w="108" w:type="dxa"/>
+      </w:tblCellMar>
+    </w:tblPr>
+  </w:style>
+  <w:style w:type="numbering" w:default="1" w:styleId="Geenlijst">
+    <w:name w:val="No List"/>
+    <w:uiPriority w:val="99"/>
+    <w:semiHidden/>
+    <w:unhideWhenUsed/>
   </w:style>
 </w:styles>
 </file>

</xml_diff>